<commit_message>
version 2.0.3 - new card types including groups
</commit_message>
<xml_diff>
--- a/Ixia Chassis Shell 2G Doc.docx
+++ b/Ixia Chassis Shell 2G Doc.docx
@@ -116,7 +116,15 @@
           <w:color w:val="005C90"/>
           <w:sz w:val="32"/>
         </w:rPr>
-        <w:t>January 2018</w:t>
+        <w:t>February</w:t>
+      </w:r>
+      <w:r>
+        <w:rPr>
+          <w:rFonts w:ascii="Arial" w:eastAsia="Arial" w:hAnsi="Arial" w:cs="Arial"/>
+          <w:color w:val="005C90"/>
+          <w:sz w:val="32"/>
+        </w:rPr>
+        <w:t xml:space="preserve"> 2018</w:t>
       </w:r>
     </w:p>
     <w:p>
@@ -144,7 +152,15 @@
           <w:color w:val="005C90"/>
           <w:sz w:val="24"/>
         </w:rPr>
-        <w:t>2.0.0</w:t>
+        <w:t>2.0.</w:t>
+      </w:r>
+      <w:r>
+        <w:rPr>
+          <w:rFonts w:ascii="Arial" w:eastAsia="Arial" w:hAnsi="Arial" w:cs="Arial"/>
+          <w:color w:val="005C90"/>
+          <w:sz w:val="24"/>
+        </w:rPr>
+        <w:t>3</w:t>
       </w:r>
     </w:p>
     <w:p>
@@ -476,9 +492,8 @@
           <w:color w:val="4C4C4C"/>
           <w:sz w:val="20"/>
         </w:rPr>
-        <w:t xml:space="preserve">Quali, </w:t>
-      </w:r>
-      <w:proofErr w:type="spellStart"/>
+        <w:t>Quali, CloudShell, CloudShell Authoring, CloudShell Resource Manager, CloudShell Remote Runner,</w:t>
+      </w:r>
       <w:r>
         <w:rPr>
           <w:rFonts w:ascii="Arial" w:eastAsia="Arial" w:hAnsi="Arial" w:cs="Arial"/>
@@ -486,9 +501,8 @@
           <w:color w:val="4C4C4C"/>
           <w:sz w:val="20"/>
         </w:rPr>
-        <w:t>CloudShell</w:t>
-      </w:r>
-      <w:proofErr w:type="spellEnd"/>
+        <w:t xml:space="preserve"> </w:t>
+      </w:r>
       <w:r>
         <w:rPr>
           <w:rFonts w:ascii="Arial" w:eastAsia="Arial" w:hAnsi="Arial" w:cs="Arial"/>
@@ -496,9 +510,8 @@
           <w:color w:val="4C4C4C"/>
           <w:sz w:val="20"/>
         </w:rPr>
-        <w:t xml:space="preserve">, </w:t>
-      </w:r>
-      <w:proofErr w:type="spellStart"/>
+        <w:t>CloudShell Runtime, CloudShell Monitor, CloudShell Spy, CloudShell Portal, the Quali logo,</w:t>
+      </w:r>
       <w:r>
         <w:rPr>
           <w:rFonts w:ascii="Arial" w:eastAsia="Arial" w:hAnsi="Arial" w:cs="Arial"/>
@@ -506,9 +519,8 @@
           <w:color w:val="4C4C4C"/>
           <w:sz w:val="20"/>
         </w:rPr>
-        <w:t>CloudShell</w:t>
-      </w:r>
-      <w:proofErr w:type="spellEnd"/>
+        <w:t xml:space="preserve"> </w:t>
+      </w:r>
       <w:r>
         <w:rPr>
           <w:rFonts w:ascii="Arial" w:eastAsia="Arial" w:hAnsi="Arial" w:cs="Arial"/>
@@ -516,194 +528,7 @@
           <w:color w:val="4C4C4C"/>
           <w:sz w:val="20"/>
         </w:rPr>
-        <w:t xml:space="preserve"> Authoring, </w:t>
-      </w:r>
-      <w:proofErr w:type="spellStart"/>
-      <w:r>
-        <w:rPr>
-          <w:rFonts w:ascii="Arial" w:eastAsia="Arial" w:hAnsi="Arial" w:cs="Arial"/>
-          <w:i/>
-          <w:color w:val="4C4C4C"/>
-          <w:sz w:val="20"/>
-        </w:rPr>
-        <w:t>CloudShell</w:t>
-      </w:r>
-      <w:proofErr w:type="spellEnd"/>
-      <w:r>
-        <w:rPr>
-          <w:rFonts w:ascii="Arial" w:eastAsia="Arial" w:hAnsi="Arial" w:cs="Arial"/>
-          <w:i/>
-          <w:color w:val="4C4C4C"/>
-          <w:sz w:val="20"/>
-        </w:rPr>
-        <w:t xml:space="preserve"> Resource Manager, </w:t>
-      </w:r>
-      <w:proofErr w:type="spellStart"/>
-      <w:r>
-        <w:rPr>
-          <w:rFonts w:ascii="Arial" w:eastAsia="Arial" w:hAnsi="Arial" w:cs="Arial"/>
-          <w:i/>
-          <w:color w:val="4C4C4C"/>
-          <w:sz w:val="20"/>
-        </w:rPr>
-        <w:t>CloudShell</w:t>
-      </w:r>
-      <w:proofErr w:type="spellEnd"/>
-      <w:r>
-        <w:rPr>
-          <w:rFonts w:ascii="Arial" w:eastAsia="Arial" w:hAnsi="Arial" w:cs="Arial"/>
-          <w:i/>
-          <w:color w:val="4C4C4C"/>
-          <w:sz w:val="20"/>
-        </w:rPr>
-        <w:t xml:space="preserve"> Remote Runner,</w:t>
-      </w:r>
-      <w:r>
-        <w:rPr>
-          <w:rFonts w:ascii="Arial" w:eastAsia="Arial" w:hAnsi="Arial" w:cs="Arial"/>
-          <w:i/>
-          <w:color w:val="4C4C4C"/>
-          <w:sz w:val="20"/>
-        </w:rPr>
-        <w:t xml:space="preserve"> </w:t>
-      </w:r>
-      <w:proofErr w:type="spellStart"/>
-      <w:r>
-        <w:rPr>
-          <w:rFonts w:ascii="Arial" w:eastAsia="Arial" w:hAnsi="Arial" w:cs="Arial"/>
-          <w:i/>
-          <w:color w:val="4C4C4C"/>
-          <w:sz w:val="20"/>
-        </w:rPr>
-        <w:t>CloudShell</w:t>
-      </w:r>
-      <w:proofErr w:type="spellEnd"/>
-      <w:r>
-        <w:rPr>
-          <w:rFonts w:ascii="Arial" w:eastAsia="Arial" w:hAnsi="Arial" w:cs="Arial"/>
-          <w:i/>
-          <w:color w:val="4C4C4C"/>
-          <w:sz w:val="20"/>
-        </w:rPr>
-        <w:t xml:space="preserve"> Runtime, </w:t>
-      </w:r>
-      <w:proofErr w:type="spellStart"/>
-      <w:r>
-        <w:rPr>
-          <w:rFonts w:ascii="Arial" w:eastAsia="Arial" w:hAnsi="Arial" w:cs="Arial"/>
-          <w:i/>
-          <w:color w:val="4C4C4C"/>
-          <w:sz w:val="20"/>
-        </w:rPr>
-        <w:t>CloudShell</w:t>
-      </w:r>
-      <w:proofErr w:type="spellEnd"/>
-      <w:r>
-        <w:rPr>
-          <w:rFonts w:ascii="Arial" w:eastAsia="Arial" w:hAnsi="Arial" w:cs="Arial"/>
-          <w:i/>
-          <w:color w:val="4C4C4C"/>
-          <w:sz w:val="20"/>
-        </w:rPr>
-        <w:t xml:space="preserve"> Monitor, </w:t>
-      </w:r>
-      <w:proofErr w:type="spellStart"/>
-      <w:r>
-        <w:rPr>
-          <w:rFonts w:ascii="Arial" w:eastAsia="Arial" w:hAnsi="Arial" w:cs="Arial"/>
-          <w:i/>
-          <w:color w:val="4C4C4C"/>
-          <w:sz w:val="20"/>
-        </w:rPr>
-        <w:t>CloudShell</w:t>
-      </w:r>
-      <w:proofErr w:type="spellEnd"/>
-      <w:r>
-        <w:rPr>
-          <w:rFonts w:ascii="Arial" w:eastAsia="Arial" w:hAnsi="Arial" w:cs="Arial"/>
-          <w:i/>
-          <w:color w:val="4C4C4C"/>
-          <w:sz w:val="20"/>
-        </w:rPr>
-        <w:t xml:space="preserve"> Spy, </w:t>
-      </w:r>
-      <w:proofErr w:type="spellStart"/>
-      <w:r>
-        <w:rPr>
-          <w:rFonts w:ascii="Arial" w:eastAsia="Arial" w:hAnsi="Arial" w:cs="Arial"/>
-          <w:i/>
-          <w:color w:val="4C4C4C"/>
-          <w:sz w:val="20"/>
-        </w:rPr>
-        <w:t>CloudShell</w:t>
-      </w:r>
-      <w:proofErr w:type="spellEnd"/>
-      <w:r>
-        <w:rPr>
-          <w:rFonts w:ascii="Arial" w:eastAsia="Arial" w:hAnsi="Arial" w:cs="Arial"/>
-          <w:i/>
-          <w:color w:val="4C4C4C"/>
-          <w:sz w:val="20"/>
-        </w:rPr>
-        <w:t xml:space="preserve"> Portal, the Quali logo,</w:t>
-      </w:r>
-      <w:r>
-        <w:rPr>
-          <w:rFonts w:ascii="Arial" w:eastAsia="Arial" w:hAnsi="Arial" w:cs="Arial"/>
-          <w:i/>
-          <w:color w:val="4C4C4C"/>
-          <w:sz w:val="20"/>
-        </w:rPr>
-        <w:t xml:space="preserve"> </w:t>
-      </w:r>
-      <w:r>
-        <w:rPr>
-          <w:rFonts w:ascii="Arial" w:eastAsia="Arial" w:hAnsi="Arial" w:cs="Arial"/>
-          <w:i/>
-          <w:color w:val="4C4C4C"/>
-          <w:sz w:val="20"/>
-        </w:rPr>
-        <w:t xml:space="preserve">the </w:t>
-      </w:r>
-      <w:proofErr w:type="spellStart"/>
-      <w:r>
-        <w:rPr>
-          <w:rFonts w:ascii="Arial" w:eastAsia="Arial" w:hAnsi="Arial" w:cs="Arial"/>
-          <w:i/>
-          <w:color w:val="4C4C4C"/>
-          <w:sz w:val="20"/>
-        </w:rPr>
-        <w:t>CloudShell</w:t>
-      </w:r>
-      <w:proofErr w:type="spellEnd"/>
-      <w:r>
-        <w:rPr>
-          <w:rFonts w:ascii="Arial" w:eastAsia="Arial" w:hAnsi="Arial" w:cs="Arial"/>
-          <w:i/>
-          <w:color w:val="4C4C4C"/>
-          <w:sz w:val="20"/>
-        </w:rPr>
-        <w:t xml:space="preserve"> logo, and the </w:t>
-      </w:r>
-      <w:proofErr w:type="spellStart"/>
-      <w:r>
-        <w:rPr>
-          <w:rFonts w:ascii="Arial" w:eastAsia="Arial" w:hAnsi="Arial" w:cs="Arial"/>
-          <w:i/>
-          <w:color w:val="4C4C4C"/>
-          <w:sz w:val="20"/>
-        </w:rPr>
-        <w:t>CloudShell</w:t>
-      </w:r>
-      <w:proofErr w:type="spellEnd"/>
-      <w:r>
-        <w:rPr>
-          <w:rFonts w:ascii="Arial" w:eastAsia="Arial" w:hAnsi="Arial" w:cs="Arial"/>
-          <w:i/>
-          <w:color w:val="4C4C4C"/>
-          <w:sz w:val="20"/>
-        </w:rPr>
-        <w:t xml:space="preserve"> application logos, and all other Quali product names and</w:t>
+        <w:t>the CloudShell logo, and the CloudShell application logos, and all other Quali product names and</w:t>
       </w:r>
       <w:r>
         <w:rPr>
@@ -952,6 +777,8 @@
             </mc:AlternateContent>
           </w:r>
         </w:p>
+        <w:bookmarkStart w:id="0" w:name="_GoBack"/>
+        <w:bookmarkEnd w:id="0"/>
         <w:p>
           <w:pPr>
             <w:pStyle w:val="TOC1"/>
@@ -974,7 +801,7 @@
           <w:r>
             <w:fldChar w:fldCharType="separate"/>
           </w:r>
-          <w:hyperlink w:anchor="_Toc486499191" w:history="1">
+          <w:hyperlink w:anchor="_Toc512334003" w:history="1">
             <w:r>
               <w:rPr>
                 <w:rStyle w:val="Hyperlink"/>
@@ -1001,7 +828,7 @@
                 <w:noProof/>
                 <w:webHidden/>
               </w:rPr>
-              <w:instrText xml:space="preserve"> PAGEREF _Toc486499191 \h </w:instrText>
+              <w:instrText xml:space="preserve"> PAGEREF _Toc512334003 \h </w:instrText>
             </w:r>
             <w:r>
               <w:rPr>
@@ -1045,13 +872,28 @@
               <w:lang w:bidi="he-IL"/>
             </w:rPr>
           </w:pPr>
-          <w:hyperlink w:anchor="_Toc486499192" w:history="1">
+          <w:hyperlink w:anchor="_Toc512334004" w:history="1">
             <w:r>
               <w:rPr>
                 <w:rStyle w:val="Hyperlink"/>
                 <w:noProof/>
               </w:rPr>
-              <w:t>About Ixia Chassis Shell</w:t>
+              <w:t>About Ixia Chassis Shell 2</w:t>
+            </w:r>
+            <w:r>
+              <w:rPr>
+                <w:rStyle w:val="Hyperlink"/>
+                <w:noProof/>
+                <w:vertAlign w:val="superscript"/>
+              </w:rPr>
+              <w:t>nd</w:t>
+            </w:r>
+            <w:r>
+              <w:rPr>
+                <w:rStyle w:val="Hyperlink"/>
+                <w:noProof/>
+              </w:rPr>
+              <w:t xml:space="preserve"> Generation</w:t>
             </w:r>
             <w:r>
               <w:rPr>
@@ -1072,7 +914,7 @@
                 <w:noProof/>
                 <w:webHidden/>
               </w:rPr>
-              <w:instrText xml:space="preserve"> PAGEREF _Toc486499192 \h </w:instrText>
+              <w:instrText xml:space="preserve"> PAGEREF _Toc512334004 \h </w:instrText>
             </w:r>
             <w:r>
               <w:rPr>
@@ -1116,7 +958,7 @@
               <w:lang w:bidi="he-IL"/>
             </w:rPr>
           </w:pPr>
-          <w:hyperlink w:anchor="_Toc486499193" w:history="1">
+          <w:hyperlink w:anchor="_Toc512334005" w:history="1">
             <w:r>
               <w:rPr>
                 <w:rStyle w:val="Hyperlink"/>
@@ -1143,7 +985,7 @@
                 <w:noProof/>
                 <w:webHidden/>
               </w:rPr>
-              <w:instrText xml:space="preserve"> PAGEREF _Toc486499193 \h </w:instrText>
+              <w:instrText xml:space="preserve"> PAGEREF _Toc512334005 \h </w:instrText>
             </w:r>
             <w:r>
               <w:rPr>
@@ -1187,7 +1029,7 @@
               <w:lang w:bidi="he-IL"/>
             </w:rPr>
           </w:pPr>
-          <w:hyperlink w:anchor="_Toc486499194" w:history="1">
+          <w:hyperlink w:anchor="_Toc512334006" w:history="1">
             <w:r>
               <w:rPr>
                 <w:rStyle w:val="Hyperlink"/>
@@ -1214,7 +1056,7 @@
                 <w:noProof/>
                 <w:webHidden/>
               </w:rPr>
-              <w:instrText xml:space="preserve"> PAGEREF _Toc486499194 \h </w:instrText>
+              <w:instrText xml:space="preserve"> PAGEREF _Toc512334006 \h </w:instrText>
             </w:r>
             <w:r>
               <w:rPr>
@@ -1258,7 +1100,7 @@
               <w:lang w:bidi="he-IL"/>
             </w:rPr>
           </w:pPr>
-          <w:hyperlink w:anchor="_Toc486499195" w:history="1">
+          <w:hyperlink w:anchor="_Toc512334007" w:history="1">
             <w:r>
               <w:rPr>
                 <w:rStyle w:val="Hyperlink"/>
@@ -1285,7 +1127,7 @@
                 <w:noProof/>
                 <w:webHidden/>
               </w:rPr>
-              <w:instrText xml:space="preserve"> PAGEREF _Toc486499195 \h </w:instrText>
+              <w:instrText xml:space="preserve"> PAGEREF _Toc512334007 \h </w:instrText>
             </w:r>
             <w:r>
               <w:rPr>
@@ -1329,7 +1171,7 @@
               <w:lang w:bidi="he-IL"/>
             </w:rPr>
           </w:pPr>
-          <w:hyperlink w:anchor="_Toc486499196" w:history="1">
+          <w:hyperlink w:anchor="_Toc512334008" w:history="1">
             <w:r>
               <w:rPr>
                 <w:rStyle w:val="Hyperlink"/>
@@ -1356,7 +1198,7 @@
                 <w:noProof/>
                 <w:webHidden/>
               </w:rPr>
-              <w:instrText xml:space="preserve"> PAGEREF _Toc486499196 \h </w:instrText>
+              <w:instrText xml:space="preserve"> PAGEREF _Toc512334008 \h </w:instrText>
             </w:r>
             <w:r>
               <w:rPr>
@@ -1400,7 +1242,7 @@
               <w:lang w:bidi="he-IL"/>
             </w:rPr>
           </w:pPr>
-          <w:hyperlink w:anchor="_Toc486499197" w:history="1">
+          <w:hyperlink w:anchor="_Toc512334009" w:history="1">
             <w:r>
               <w:rPr>
                 <w:rStyle w:val="Hyperlink"/>
@@ -1427,7 +1269,7 @@
                 <w:noProof/>
                 <w:webHidden/>
               </w:rPr>
-              <w:instrText xml:space="preserve"> PAGEREF _Toc486499197 \h </w:instrText>
+              <w:instrText xml:space="preserve"> PAGEREF _Toc512334009 \h </w:instrText>
             </w:r>
             <w:r>
               <w:rPr>
@@ -1471,7 +1313,7 @@
               <w:lang w:bidi="he-IL"/>
             </w:rPr>
           </w:pPr>
-          <w:hyperlink w:anchor="_Toc486499198" w:history="1">
+          <w:hyperlink w:anchor="_Toc512334010" w:history="1">
             <w:r>
               <w:rPr>
                 <w:rStyle w:val="Hyperlink"/>
@@ -1498,7 +1340,7 @@
                 <w:noProof/>
                 <w:webHidden/>
               </w:rPr>
-              <w:instrText xml:space="preserve"> PAGEREF _Toc486499198 \h </w:instrText>
+              <w:instrText xml:space="preserve"> PAGEREF _Toc512334010 \h </w:instrText>
             </w:r>
             <w:r>
               <w:rPr>
@@ -1542,7 +1384,7 @@
               <w:lang w:bidi="he-IL"/>
             </w:rPr>
           </w:pPr>
-          <w:hyperlink w:anchor="_Toc486499199" w:history="1">
+          <w:hyperlink w:anchor="_Toc512334011" w:history="1">
             <w:r>
               <w:rPr>
                 <w:rStyle w:val="Hyperlink"/>
@@ -1569,7 +1411,7 @@
                 <w:noProof/>
                 <w:webHidden/>
               </w:rPr>
-              <w:instrText xml:space="preserve"> PAGEREF _Toc486499199 \h </w:instrText>
+              <w:instrText xml:space="preserve"> PAGEREF _Toc512334011 \h </w:instrText>
             </w:r>
             <w:r>
               <w:rPr>
@@ -1613,7 +1455,7 @@
               <w:lang w:bidi="he-IL"/>
             </w:rPr>
           </w:pPr>
-          <w:hyperlink w:anchor="_Toc486499200" w:history="1">
+          <w:hyperlink w:anchor="_Toc512334012" w:history="1">
             <w:r>
               <w:rPr>
                 <w:rStyle w:val="Hyperlink"/>
@@ -1640,7 +1482,7 @@
                 <w:noProof/>
                 <w:webHidden/>
               </w:rPr>
-              <w:instrText xml:space="preserve"> PAGEREF _Toc486499200 \h </w:instrText>
+              <w:instrText xml:space="preserve"> PAGEREF _Toc512334012 \h </w:instrText>
             </w:r>
             <w:r>
               <w:rPr>
@@ -1684,7 +1526,7 @@
               <w:lang w:bidi="he-IL"/>
             </w:rPr>
           </w:pPr>
-          <w:hyperlink w:anchor="_Toc486499201" w:history="1">
+          <w:hyperlink w:anchor="_Toc512334013" w:history="1">
             <w:r>
               <w:rPr>
                 <w:rStyle w:val="Hyperlink"/>
@@ -1711,7 +1553,7 @@
                 <w:noProof/>
                 <w:webHidden/>
               </w:rPr>
-              <w:instrText xml:space="preserve"> PAGEREF _Toc486499201 \h </w:instrText>
+              <w:instrText xml:space="preserve"> PAGEREF _Toc512334013 \h </w:instrText>
             </w:r>
             <w:r>
               <w:rPr>
@@ -1731,7 +1573,7 @@
                 <w:noProof/>
                 <w:webHidden/>
               </w:rPr>
-              <w:t>7</w:t>
+              <w:t>6</w:t>
             </w:r>
             <w:r>
               <w:rPr>
@@ -1755,7 +1597,7 @@
               <w:lang w:bidi="he-IL"/>
             </w:rPr>
           </w:pPr>
-          <w:hyperlink w:anchor="_Toc486499202" w:history="1">
+          <w:hyperlink w:anchor="_Toc512334014" w:history="1">
             <w:r>
               <w:rPr>
                 <w:rStyle w:val="Hyperlink"/>
@@ -1782,7 +1624,7 @@
                 <w:noProof/>
                 <w:webHidden/>
               </w:rPr>
-              <w:instrText xml:space="preserve"> PAGEREF _Toc486499202 \h </w:instrText>
+              <w:instrText xml:space="preserve"> PAGEREF _Toc512334014 \h </w:instrText>
             </w:r>
             <w:r>
               <w:rPr>
@@ -1802,7 +1644,7 @@
                 <w:noProof/>
                 <w:webHidden/>
               </w:rPr>
-              <w:t>7</w:t>
+              <w:t>6</w:t>
             </w:r>
             <w:r>
               <w:rPr>
@@ -1826,7 +1668,7 @@
               <w:lang w:bidi="he-IL"/>
             </w:rPr>
           </w:pPr>
-          <w:hyperlink w:anchor="_Toc486499203" w:history="1">
+          <w:hyperlink w:anchor="_Toc512334015" w:history="1">
             <w:r>
               <w:rPr>
                 <w:rStyle w:val="Hyperlink"/>
@@ -1853,7 +1695,7 @@
                 <w:noProof/>
                 <w:webHidden/>
               </w:rPr>
-              <w:instrText xml:space="preserve"> PAGEREF _Toc486499203 \h </w:instrText>
+              <w:instrText xml:space="preserve"> PAGEREF _Toc512334015 \h </w:instrText>
             </w:r>
             <w:r>
               <w:rPr>
@@ -1873,7 +1715,7 @@
                 <w:noProof/>
                 <w:webHidden/>
               </w:rPr>
-              <w:t>7</w:t>
+              <w:t>6</w:t>
             </w:r>
             <w:r>
               <w:rPr>
@@ -1897,7 +1739,7 @@
               <w:lang w:bidi="he-IL"/>
             </w:rPr>
           </w:pPr>
-          <w:hyperlink w:anchor="_Toc486499204" w:history="1">
+          <w:hyperlink w:anchor="_Toc512334016" w:history="1">
             <w:r>
               <w:rPr>
                 <w:rStyle w:val="Hyperlink"/>
@@ -1924,7 +1766,7 @@
                 <w:noProof/>
                 <w:webHidden/>
               </w:rPr>
-              <w:instrText xml:space="preserve"> PAGEREF _Toc486499204 \h </w:instrText>
+              <w:instrText xml:space="preserve"> PAGEREF _Toc512334016 \h </w:instrText>
             </w:r>
             <w:r>
               <w:rPr>
@@ -1944,7 +1786,7 @@
                 <w:noProof/>
                 <w:webHidden/>
               </w:rPr>
-              <w:t>8</w:t>
+              <w:t>7</w:t>
             </w:r>
             <w:r>
               <w:rPr>
@@ -1968,7 +1810,7 @@
               <w:lang w:bidi="he-IL"/>
             </w:rPr>
           </w:pPr>
-          <w:hyperlink w:anchor="_Toc486499205" w:history="1">
+          <w:hyperlink w:anchor="_Toc512334017" w:history="1">
             <w:r>
               <w:rPr>
                 <w:rStyle w:val="Hyperlink"/>
@@ -1995,7 +1837,7 @@
                 <w:noProof/>
                 <w:webHidden/>
               </w:rPr>
-              <w:instrText xml:space="preserve"> PAGEREF _Toc486499205 \h </w:instrText>
+              <w:instrText xml:space="preserve"> PAGEREF _Toc512334017 \h </w:instrText>
             </w:r>
             <w:r>
               <w:rPr>
@@ -2015,7 +1857,7 @@
                 <w:noProof/>
                 <w:webHidden/>
               </w:rPr>
-              <w:t>9</w:t>
+              <w:t>8</w:t>
             </w:r>
             <w:r>
               <w:rPr>
@@ -2039,7 +1881,7 @@
               <w:lang w:bidi="he-IL"/>
             </w:rPr>
           </w:pPr>
-          <w:hyperlink w:anchor="_Toc486499206" w:history="1">
+          <w:hyperlink w:anchor="_Toc512334018" w:history="1">
             <w:r>
               <w:rPr>
                 <w:rStyle w:val="Hyperlink"/>
@@ -2066,7 +1908,7 @@
                 <w:noProof/>
                 <w:webHidden/>
               </w:rPr>
-              <w:instrText xml:space="preserve"> PAGEREF _Toc486499206 \h </w:instrText>
+              <w:instrText xml:space="preserve"> PAGEREF _Toc512334018 \h </w:instrText>
             </w:r>
             <w:r>
               <w:rPr>
@@ -2086,7 +1928,7 @@
                 <w:noProof/>
                 <w:webHidden/>
               </w:rPr>
-              <w:t>10</w:t>
+              <w:t>9</w:t>
             </w:r>
             <w:r>
               <w:rPr>
@@ -2163,7 +2005,7 @@
         <w:spacing w:after="0"/>
         <w:ind w:left="-3"/>
       </w:pPr>
-      <w:bookmarkStart w:id="0" w:name="_Toc486499191"/>
+      <w:bookmarkStart w:id="1" w:name="_Toc512334003"/>
       <w:r>
         <w:rPr>
           <w:sz w:val="40"/>
@@ -2171,7 +2013,7 @@
         <w:lastRenderedPageBreak/>
         <w:t>Overview</w:t>
       </w:r>
-      <w:bookmarkEnd w:id="0"/>
+      <w:bookmarkEnd w:id="1"/>
       <w:r>
         <w:rPr>
           <w:sz w:val="40"/>
@@ -2286,47 +2128,22 @@
           <w:rFonts w:ascii="Arial" w:eastAsia="Arial" w:hAnsi="Arial" w:cs="Arial"/>
           <w:color w:val="4B4B4C"/>
         </w:rPr>
-        <w:t xml:space="preserve">A Shell implements integration of a device model, application or other technology with </w:t>
-      </w:r>
-      <w:proofErr w:type="spellStart"/>
-      <w:r>
-        <w:rPr>
-          <w:rFonts w:ascii="Arial" w:eastAsia="Arial" w:hAnsi="Arial" w:cs="Arial"/>
-          <w:color w:val="4B4B4C"/>
-        </w:rPr>
-        <w:t>CloudSh</w:t>
-      </w:r>
-      <w:r>
-        <w:rPr>
-          <w:rFonts w:ascii="Arial" w:eastAsia="Arial" w:hAnsi="Arial" w:cs="Arial"/>
-          <w:color w:val="4B4B4C"/>
-        </w:rPr>
-        <w:t>ell</w:t>
-      </w:r>
-      <w:proofErr w:type="spellEnd"/>
-      <w:r>
-        <w:rPr>
-          <w:rFonts w:ascii="Arial" w:eastAsia="Arial" w:hAnsi="Arial" w:cs="Arial"/>
-          <w:color w:val="4B4B4C"/>
-        </w:rPr>
-        <w:t xml:space="preserve">. A shell consists of a data </w:t>
-      </w:r>
-      <w:r>
-        <w:rPr>
-          <w:rFonts w:ascii="Arial" w:eastAsia="Arial" w:hAnsi="Arial" w:cs="Arial"/>
-          <w:color w:val="4B4B4C"/>
-        </w:rPr>
-        <w:t xml:space="preserve">model that defines how the device and its properties are modeled in </w:t>
-      </w:r>
-      <w:proofErr w:type="spellStart"/>
-      <w:r>
-        <w:rPr>
-          <w:rFonts w:ascii="Arial" w:eastAsia="Arial" w:hAnsi="Arial" w:cs="Arial"/>
-          <w:color w:val="4B4B4C"/>
-        </w:rPr>
-        <w:t>CloudShell</w:t>
-      </w:r>
-      <w:proofErr w:type="spellEnd"/>
+        <w:t>A Shell implements integration of a device model, application or other technology with CloudSh</w:t>
+      </w:r>
+      <w:r>
+        <w:rPr>
+          <w:rFonts w:ascii="Arial" w:eastAsia="Arial" w:hAnsi="Arial" w:cs="Arial"/>
+          <w:color w:val="4B4B4C"/>
+        </w:rPr>
+        <w:t xml:space="preserve">ell. A shell consists of a data </w:t>
+      </w:r>
+      <w:r>
+        <w:rPr>
+          <w:rFonts w:ascii="Arial" w:eastAsia="Arial" w:hAnsi="Arial" w:cs="Arial"/>
+          <w:color w:val="4B4B4C"/>
+        </w:rPr>
+        <w:t>model that defines how the device and its properties are modeled in CloudShell</w:t>
+      </w:r>
       <w:r>
         <w:rPr>
           <w:rFonts w:ascii="Arial" w:eastAsia="Arial" w:hAnsi="Arial" w:cs="Arial"/>
@@ -2346,37 +2163,20 @@
           <w:rFonts w:ascii="Arial" w:eastAsia="Arial" w:hAnsi="Arial" w:cs="Arial"/>
           <w:color w:val="4B4B4C"/>
         </w:rPr>
-        <w:t xml:space="preserve"> with the device via </w:t>
-      </w:r>
-      <w:proofErr w:type="spellStart"/>
-      <w:r>
-        <w:rPr>
-          <w:rFonts w:ascii="Arial" w:eastAsia="Arial" w:hAnsi="Arial" w:cs="Arial"/>
-          <w:color w:val="4B4B4C"/>
-        </w:rPr>
-        <w:t>CloudShell</w:t>
-      </w:r>
-      <w:proofErr w:type="spellEnd"/>
-      <w:r>
-        <w:rPr>
-          <w:rFonts w:ascii="Arial" w:eastAsia="Arial" w:hAnsi="Arial" w:cs="Arial"/>
-          <w:color w:val="4B4B4C"/>
-        </w:rPr>
-        <w:t>.</w:t>
+        <w:t xml:space="preserve"> with the device via CloudShell.</w:t>
       </w:r>
     </w:p>
     <w:p>
       <w:pPr>
         <w:pStyle w:val="Heading2"/>
       </w:pPr>
-      <w:bookmarkStart w:id="1" w:name="_Toc486499192"/>
+      <w:bookmarkStart w:id="2" w:name="_Toc512334004"/>
       <w:r>
         <w:t xml:space="preserve">About </w:t>
       </w:r>
       <w:r>
         <w:t>Ixia Chassis Shell</w:t>
       </w:r>
-      <w:bookmarkEnd w:id="1"/>
       <w:r>
         <w:t xml:space="preserve"> 2</w:t>
       </w:r>
@@ -2389,6 +2189,7 @@
       <w:r>
         <w:t xml:space="preserve"> Generation</w:t>
       </w:r>
+      <w:bookmarkEnd w:id="2"/>
     </w:p>
     <w:p>
       <w:pPr>
@@ -2450,11 +2251,11 @@
       <w:pPr>
         <w:pStyle w:val="Heading2"/>
       </w:pPr>
-      <w:bookmarkStart w:id="2" w:name="_Toc486499193"/>
+      <w:bookmarkStart w:id="3" w:name="_Toc512334005"/>
       <w:r>
         <w:t>Standard version</w:t>
       </w:r>
-      <w:bookmarkEnd w:id="2"/>
+      <w:bookmarkEnd w:id="3"/>
       <w:r>
         <w:t xml:space="preserve">  </w:t>
       </w:r>
@@ -2468,8 +2269,6 @@
           <w:color w:val="4B4B4C"/>
         </w:rPr>
       </w:pPr>
-      <w:bookmarkStart w:id="3" w:name="_GoBack"/>
-      <w:bookmarkEnd w:id="3"/>
       <w:r>
         <w:rPr>
           <w:rFonts w:ascii="Arial" w:eastAsia="Arial" w:hAnsi="Arial" w:cs="Arial"/>
@@ -2496,7 +2295,36 @@
           <w:rFonts w:ascii="Arial" w:eastAsia="Arial" w:hAnsi="Arial" w:cs="Arial"/>
           <w:color w:val="4B4B4C"/>
         </w:rPr>
-        <w:t xml:space="preserve"> shell 2.0.0 </w:t>
+        <w:t xml:space="preserve"> </w:t>
+      </w:r>
+      <w:r>
+        <w:rPr>
+          <w:rFonts w:ascii="Arial" w:eastAsia="Arial" w:hAnsi="Arial" w:cs="Arial"/>
+          <w:color w:val="4B4B4C"/>
+        </w:rPr>
+        <w:t>2</w:t>
+      </w:r>
+      <w:r>
+        <w:rPr>
+          <w:rFonts w:ascii="Arial" w:eastAsia="Arial" w:hAnsi="Arial" w:cs="Arial"/>
+          <w:color w:val="4B4B4C"/>
+          <w:vertAlign w:val="superscript"/>
+        </w:rPr>
+        <w:t>nd</w:t>
+      </w:r>
+      <w:r>
+        <w:rPr>
+          <w:rFonts w:ascii="Arial" w:eastAsia="Arial" w:hAnsi="Arial" w:cs="Arial"/>
+          <w:color w:val="4B4B4C"/>
+        </w:rPr>
+        <w:t xml:space="preserve"> generation </w:t>
+      </w:r>
+      <w:r>
+        <w:rPr>
+          <w:rFonts w:ascii="Arial" w:eastAsia="Arial" w:hAnsi="Arial" w:cs="Arial"/>
+          <w:color w:val="4B4B4C"/>
+        </w:rPr>
+        <w:t xml:space="preserve">shell 2.0.0 </w:t>
       </w:r>
       <w:r>
         <w:rPr>
@@ -2519,28 +2347,12 @@
         </w:rPr>
         <w:t xml:space="preserve">tandard </w:t>
       </w:r>
-      <w:proofErr w:type="gramStart"/>
-      <w:r>
-        <w:rPr>
-          <w:rFonts w:ascii="Arial" w:eastAsia="Arial" w:hAnsi="Arial" w:cs="Arial"/>
-          <w:color w:val="4B4B4C"/>
-        </w:rPr>
-        <w:t>v</w:t>
-      </w:r>
-      <w:r>
-        <w:rPr>
-          <w:rFonts w:ascii="Arial" w:eastAsia="Arial" w:hAnsi="Arial" w:cs="Arial"/>
-          <w:color w:val="4B4B4C"/>
-        </w:rPr>
-        <w:t xml:space="preserve">ersion </w:t>
-      </w:r>
-      <w:r>
-        <w:rPr>
-          <w:rFonts w:ascii="Arial" w:eastAsia="Arial" w:hAnsi="Arial" w:cs="Arial"/>
-          <w:color w:val="4B4B4C"/>
-          <w:highlight w:val="yellow"/>
-        </w:rPr>
-        <w:t>???</w:t>
+      <w:r>
+        <w:rPr>
+          <w:rFonts w:ascii="Arial" w:eastAsia="Arial" w:hAnsi="Arial" w:cs="Arial"/>
+          <w:color w:val="4B4B4C"/>
+        </w:rPr>
+        <w:t>cloudshell_traffic_generator_chassis_standard_1_0_2.yaml</w:t>
       </w:r>
       <w:r>
         <w:rPr>
@@ -2549,7 +2361,6 @@
         </w:rPr>
         <w:t>.</w:t>
       </w:r>
-      <w:proofErr w:type="gramEnd"/>
     </w:p>
     <w:p>
       <w:pPr>
@@ -2589,21 +2400,12 @@
         <w:t xml:space="preserve"> Shell standard on </w:t>
       </w:r>
       <w:hyperlink r:id="rId13" w:history="1">
-        <w:proofErr w:type="spellStart"/>
         <w:r>
           <w:rPr>
             <w:rStyle w:val="Hyperlink"/>
             <w:rFonts w:ascii="Arial" w:eastAsia="Arial" w:hAnsi="Arial" w:cs="Arial"/>
           </w:rPr>
-          <w:t>cloudshell</w:t>
-        </w:r>
-        <w:proofErr w:type="spellEnd"/>
-        <w:r>
-          <w:rPr>
-            <w:rStyle w:val="Hyperlink"/>
-            <w:rFonts w:ascii="Arial" w:eastAsia="Arial" w:hAnsi="Arial" w:cs="Arial"/>
-          </w:rPr>
-          <w:t>-standards repository</w:t>
+          <w:t>cloudshell-standards repository</w:t>
         </w:r>
       </w:hyperlink>
       <w:r>
@@ -2618,7 +2420,7 @@
       <w:pPr>
         <w:pStyle w:val="Heading2"/>
       </w:pPr>
-      <w:bookmarkStart w:id="4" w:name="_Toc486499194"/>
+      <w:bookmarkStart w:id="4" w:name="_Toc512334006"/>
       <w:r>
         <w:t>Supported OS</w:t>
       </w:r>
@@ -2645,7 +2447,7 @@
       <w:pPr>
         <w:pStyle w:val="Heading2"/>
       </w:pPr>
-      <w:bookmarkStart w:id="5" w:name="_Toc486499195"/>
+      <w:bookmarkStart w:id="5" w:name="_Toc512334007"/>
       <w:r>
         <w:t>Requirements</w:t>
       </w:r>
@@ -2668,21 +2470,12 @@
           <w:color w:val="4B4B4C"/>
         </w:rPr>
       </w:pPr>
-      <w:proofErr w:type="spellStart"/>
-      <w:r>
-        <w:rPr>
-          <w:rFonts w:ascii="Arial" w:eastAsia="Arial" w:hAnsi="Arial" w:cs="Arial"/>
-          <w:color w:val="4B4B4C"/>
-        </w:rPr>
-        <w:t>CloudShell</w:t>
-      </w:r>
-      <w:proofErr w:type="spellEnd"/>
-      <w:r>
-        <w:rPr>
-          <w:rFonts w:ascii="Arial" w:eastAsia="Arial" w:hAnsi="Arial" w:cs="Arial"/>
-          <w:color w:val="4B4B4C"/>
-        </w:rPr>
-        <w:t xml:space="preserve"> version </w:t>
+      <w:r>
+        <w:rPr>
+          <w:rFonts w:ascii="Arial" w:eastAsia="Arial" w:hAnsi="Arial" w:cs="Arial"/>
+          <w:color w:val="4B4B4C"/>
+        </w:rPr>
+        <w:t xml:space="preserve">CloudShell version </w:t>
       </w:r>
       <w:r>
         <w:rPr>
@@ -2698,47 +2491,6 @@
         </w:rPr>
         <w:t xml:space="preserve"> and above</w:t>
       </w:r>
-    </w:p>
-    <w:p>
-      <w:pPr>
-        <w:pStyle w:val="ListParagraph"/>
-        <w:numPr>
-          <w:ilvl w:val="0"/>
-          <w:numId w:val="10"/>
-        </w:numPr>
-        <w:tabs>
-          <w:tab w:val="center" w:pos="404"/>
-          <w:tab w:val="center" w:pos="2368"/>
-        </w:tabs>
-        <w:spacing w:after="541" w:line="269" w:lineRule="auto"/>
-        <w:rPr>
-          <w:rFonts w:ascii="Arial" w:eastAsia="Arial" w:hAnsi="Arial" w:cs="Arial"/>
-          <w:color w:val="4B4B4C"/>
-        </w:rPr>
-      </w:pPr>
-      <w:r>
-        <w:rPr>
-          <w:rFonts w:ascii="Arial" w:eastAsia="Arial" w:hAnsi="Arial" w:cs="Arial"/>
-          <w:color w:val="4B4B4C"/>
-        </w:rPr>
-        <w:t>If</w:t>
-      </w:r>
-      <w:r>
-        <w:rPr>
-          <w:rFonts w:ascii="Arial" w:eastAsia="Arial" w:hAnsi="Arial" w:cs="Arial"/>
-          <w:color w:val="4B4B4C"/>
-        </w:rPr>
-        <w:t xml:space="preserve"> Ixia chassis is Linux based – </w:t>
-      </w:r>
-      <w:proofErr w:type="spellStart"/>
-      <w:r>
-        <w:rPr>
-          <w:rFonts w:ascii="Arial" w:eastAsia="Arial" w:hAnsi="Arial" w:cs="Arial"/>
-          <w:color w:val="4B4B4C"/>
-        </w:rPr>
-        <w:t>IxOS</w:t>
-      </w:r>
-      <w:proofErr w:type="spellEnd"/>
       <w:r>
         <w:rPr>
           <w:rFonts w:ascii="Arial" w:eastAsia="Arial" w:hAnsi="Arial" w:cs="Arial"/>
@@ -2746,90 +2498,16 @@
         </w:rPr>
         <w:t xml:space="preserve"> </w:t>
       </w:r>
-      <w:r>
-        <w:rPr>
-          <w:rFonts w:ascii="Arial" w:eastAsia="Arial" w:hAnsi="Arial" w:cs="Arial"/>
-          <w:color w:val="4B4B4C"/>
-        </w:rPr>
-        <w:t>client should be installed on the ES machine.</w:t>
-      </w:r>
-    </w:p>
-    <w:p>
-      <w:pPr>
-        <w:pStyle w:val="ListParagraph"/>
-        <w:numPr>
-          <w:ilvl w:val="0"/>
-          <w:numId w:val="10"/>
-        </w:numPr>
-        <w:tabs>
-          <w:tab w:val="center" w:pos="404"/>
-          <w:tab w:val="center" w:pos="2368"/>
-        </w:tabs>
-        <w:spacing w:after="541" w:line="269" w:lineRule="auto"/>
-        <w:rPr>
-          <w:rFonts w:ascii="Arial" w:eastAsia="Arial" w:hAnsi="Arial" w:cs="Arial"/>
-          <w:color w:val="4B4B4C"/>
-        </w:rPr>
-      </w:pPr>
-      <w:r>
-        <w:rPr>
-          <w:rFonts w:ascii="Arial" w:eastAsia="Arial" w:hAnsi="Arial" w:cs="Arial"/>
-          <w:color w:val="4B4B4C"/>
-        </w:rPr>
-        <w:t>If Ixia chassis is on isolated network and must be accessed via API (</w:t>
-      </w:r>
-      <w:proofErr w:type="spellStart"/>
-      <w:r>
-        <w:rPr>
-          <w:rFonts w:ascii="Arial" w:eastAsia="Arial" w:hAnsi="Arial" w:cs="Arial"/>
-          <w:color w:val="4B4B4C"/>
-        </w:rPr>
-        <w:t>Tcl</w:t>
-      </w:r>
-      <w:proofErr w:type="spellEnd"/>
-      <w:r>
-        <w:rPr>
-          <w:rFonts w:ascii="Arial" w:eastAsia="Arial" w:hAnsi="Arial" w:cs="Arial"/>
-          <w:color w:val="4B4B4C"/>
-        </w:rPr>
-        <w:t xml:space="preserve">) server – </w:t>
-      </w:r>
-      <w:proofErr w:type="spellStart"/>
-      <w:r>
-        <w:rPr>
-          <w:rFonts w:ascii="Arial" w:eastAsia="Arial" w:hAnsi="Arial" w:cs="Arial"/>
-          <w:color w:val="4B4B4C"/>
-        </w:rPr>
-        <w:t>IxNetwork</w:t>
-      </w:r>
-      <w:proofErr w:type="spellEnd"/>
-      <w:r>
-        <w:rPr>
-          <w:rFonts w:ascii="Arial" w:eastAsia="Arial" w:hAnsi="Arial" w:cs="Arial"/>
-          <w:color w:val="4B4B4C"/>
-        </w:rPr>
-        <w:t xml:space="preserve"> client should be installed on the ES machine.</w:t>
-      </w:r>
-      <w:r>
-        <w:rPr>
-          <w:rFonts w:ascii="Arial" w:eastAsia="Arial" w:hAnsi="Arial" w:cs="Arial"/>
-          <w:color w:val="4B4B4C"/>
-        </w:rPr>
-        <w:t xml:space="preserve"> </w:t>
-      </w:r>
     </w:p>
     <w:p>
       <w:pPr>
         <w:pStyle w:val="Heading2"/>
       </w:pPr>
-      <w:bookmarkStart w:id="6" w:name="_Toc486499196"/>
+      <w:bookmarkStart w:id="6" w:name="_Toc512334008"/>
       <w:r>
         <w:t>Downloading the Shell</w:t>
       </w:r>
       <w:bookmarkEnd w:id="6"/>
-      <w:r>
-        <w:t xml:space="preserve"> </w:t>
-      </w:r>
     </w:p>
     <w:p>
       <w:pPr>
@@ -3166,7 +2844,7 @@
         <w:spacing w:after="0"/>
         <w:ind w:left="-3"/>
       </w:pPr>
-      <w:bookmarkStart w:id="7" w:name="_Toc486499197"/>
+      <w:bookmarkStart w:id="7" w:name="_Toc512334009"/>
       <w:r>
         <w:rPr>
           <w:sz w:val="40"/>
@@ -3314,16 +2992,11 @@
       <w:pPr>
         <w:pStyle w:val="Heading2"/>
       </w:pPr>
-      <w:bookmarkStart w:id="8" w:name="_Toc486499198"/>
-      <w:r>
-        <w:t xml:space="preserve">Importing the Shell into </w:t>
-      </w:r>
-      <w:proofErr w:type="spellStart"/>
-      <w:r>
-        <w:t>CloudShell</w:t>
+      <w:bookmarkStart w:id="8" w:name="_Toc512334010"/>
+      <w:r>
+        <w:t>Importing the Shell into CloudShell</w:t>
       </w:r>
       <w:bookmarkEnd w:id="8"/>
-      <w:proofErr w:type="spellEnd"/>
       <w:r>
         <w:t xml:space="preserve"> </w:t>
       </w:r>
@@ -3352,25 +3025,7 @@
           <w:b/>
           <w:color w:val="4B4B4C"/>
         </w:rPr>
-        <w:t xml:space="preserve">To import the Shell into </w:t>
-      </w:r>
-      <w:proofErr w:type="spellStart"/>
-      <w:r>
-        <w:rPr>
-          <w:rFonts w:ascii="Arial" w:eastAsia="Arial" w:hAnsi="Arial" w:cs="Arial"/>
-          <w:b/>
-          <w:color w:val="4B4B4C"/>
-        </w:rPr>
-        <w:t>CloudShell</w:t>
-      </w:r>
-      <w:proofErr w:type="spellEnd"/>
-      <w:r>
-        <w:rPr>
-          <w:rFonts w:ascii="Arial" w:eastAsia="Arial" w:hAnsi="Arial" w:cs="Arial"/>
-          <w:b/>
-          <w:color w:val="4B4B4C"/>
-        </w:rPr>
-        <w:t xml:space="preserve">: </w:t>
+        <w:t xml:space="preserve">To import the Shell into CloudShell: </w:t>
       </w:r>
     </w:p>
     <w:p>
@@ -3456,23 +3111,13 @@
         </w:rPr>
         <w:t xml:space="preserve">Log in to </w:t>
       </w:r>
-      <w:proofErr w:type="spellStart"/>
       <w:r>
         <w:rPr>
           <w:rFonts w:ascii="Arial" w:eastAsia="Arial" w:hAnsi="Arial" w:cs="Arial"/>
           <w:b/>
           <w:color w:val="4B4B4C"/>
         </w:rPr>
-        <w:t>CloudShell</w:t>
-      </w:r>
-      <w:proofErr w:type="spellEnd"/>
-      <w:r>
-        <w:rPr>
-          <w:rFonts w:ascii="Arial" w:eastAsia="Arial" w:hAnsi="Arial" w:cs="Arial"/>
-          <w:b/>
-          <w:color w:val="4B4B4C"/>
-        </w:rPr>
-        <w:t xml:space="preserve"> Portal</w:t>
+        <w:t>CloudShell Portal</w:t>
       </w:r>
       <w:r>
         <w:rPr>
@@ -3763,30 +3408,14 @@
           <w:rFonts w:ascii="Arial" w:eastAsia="Arial" w:hAnsi="Arial" w:cs="Arial"/>
           <w:color w:val="4B4B4C"/>
         </w:rPr>
-        <w:t xml:space="preserve">. Alternatively, drag the shell’s .zip file into </w:t>
-      </w:r>
-      <w:proofErr w:type="spellStart"/>
-      <w:r>
-        <w:rPr>
-          <w:rFonts w:ascii="Arial" w:eastAsia="Arial" w:hAnsi="Arial" w:cs="Arial"/>
-          <w:color w:val="4B4B4C"/>
-        </w:rPr>
-        <w:t>CloudShell</w:t>
-      </w:r>
-      <w:proofErr w:type="spellEnd"/>
-      <w:r>
-        <w:rPr>
-          <w:rFonts w:ascii="Arial" w:eastAsia="Arial" w:hAnsi="Arial" w:cs="Arial"/>
-          <w:color w:val="4B4B4C"/>
-        </w:rPr>
-        <w:t xml:space="preserve"> Portal. </w:t>
+        <w:t xml:space="preserve">. Alternatively, drag the shell’s .zip file into CloudShell Portal. </w:t>
       </w:r>
     </w:p>
     <w:p>
       <w:pPr>
         <w:pStyle w:val="Heading2"/>
       </w:pPr>
-      <w:bookmarkStart w:id="9" w:name="_Toc486499199"/>
+      <w:bookmarkStart w:id="9" w:name="_Toc512334011"/>
       <w:r>
         <w:t>Offline installation of a Shell</w:t>
       </w:r>
@@ -3917,55 +3546,7 @@
           <w:rFonts w:ascii="Arial" w:eastAsia="Arial" w:hAnsi="Arial" w:cs="Arial"/>
           <w:color w:val="4B4B4C"/>
         </w:rPr>
-        <w:t xml:space="preserve"> Offline installation instructions are relevant only if </w:t>
-      </w:r>
-      <w:proofErr w:type="spellStart"/>
-      <w:r>
-        <w:rPr>
-          <w:rFonts w:ascii="Arial" w:eastAsia="Arial" w:hAnsi="Arial" w:cs="Arial"/>
-          <w:color w:val="4B4B4C"/>
-        </w:rPr>
-        <w:t>Cloudshell</w:t>
-      </w:r>
-      <w:proofErr w:type="spellEnd"/>
-      <w:r>
-        <w:rPr>
-          <w:rFonts w:ascii="Arial" w:eastAsia="Arial" w:hAnsi="Arial" w:cs="Arial"/>
-          <w:color w:val="4B4B4C"/>
-        </w:rPr>
-        <w:t xml:space="preserve"> Execution Server has no access to </w:t>
-      </w:r>
-      <w:proofErr w:type="spellStart"/>
-      <w:r>
-        <w:rPr>
-          <w:rFonts w:ascii="Arial" w:eastAsia="Arial" w:hAnsi="Arial" w:cs="Arial"/>
-          <w:color w:val="4B4B4C"/>
-        </w:rPr>
-        <w:t>PyPi</w:t>
-      </w:r>
-      <w:proofErr w:type="spellEnd"/>
-      <w:r>
-        <w:rPr>
-          <w:rFonts w:ascii="Arial" w:eastAsia="Arial" w:hAnsi="Arial" w:cs="Arial"/>
-          <w:color w:val="4B4B4C"/>
-        </w:rPr>
-        <w:t xml:space="preserve">. You can skip this section if your execution server has access to </w:t>
-      </w:r>
-      <w:proofErr w:type="spellStart"/>
-      <w:r>
-        <w:rPr>
-          <w:rFonts w:ascii="Arial" w:eastAsia="Arial" w:hAnsi="Arial" w:cs="Arial"/>
-          <w:color w:val="4B4B4C"/>
-        </w:rPr>
-        <w:t>PyPi</w:t>
-      </w:r>
-      <w:proofErr w:type="spellEnd"/>
-      <w:r>
-        <w:rPr>
-          <w:rFonts w:ascii="Arial" w:eastAsia="Arial" w:hAnsi="Arial" w:cs="Arial"/>
-          <w:color w:val="4B4B4C"/>
-        </w:rPr>
-        <w:t xml:space="preserve">. </w:t>
+        <w:t xml:space="preserve"> Offline installation instructions are relevant only if Cloudshell Execution Server has no access to PyPi. You can skip this section if your execution server has access to PyPi. </w:t>
       </w:r>
       <w:r>
         <w:rPr>
@@ -4154,23 +3735,13 @@
         </w:rPr>
         <w:t xml:space="preserve">file (see </w:t>
       </w:r>
-      <w:proofErr w:type="gramStart"/>
       <w:r>
         <w:rPr>
           <w:rFonts w:ascii="Arial" w:eastAsia="Arial" w:hAnsi="Arial" w:cs="Arial"/>
           <w:i/>
           <w:color w:val="0070C0"/>
         </w:rPr>
-        <w:t>Downloading</w:t>
-      </w:r>
-      <w:proofErr w:type="gramEnd"/>
-      <w:r>
-        <w:rPr>
-          <w:rFonts w:ascii="Arial" w:eastAsia="Arial" w:hAnsi="Arial" w:cs="Arial"/>
-          <w:i/>
-          <w:color w:val="0070C0"/>
-        </w:rPr>
-        <w:t xml:space="preserve"> the Shell</w:t>
+        <w:t>Downloading the Shell</w:t>
       </w:r>
       <w:r>
         <w:rPr>
@@ -4227,7 +3798,6 @@
         </w:rPr>
         <w:t xml:space="preserve">, in the </w:t>
       </w:r>
-      <w:proofErr w:type="spellStart"/>
       <w:r>
         <w:rPr>
           <w:rFonts w:ascii="Arial" w:eastAsia="Arial" w:hAnsi="Arial" w:cs="Arial"/>
@@ -4235,7 +3805,6 @@
         </w:rPr>
         <w:t>customer.config</w:t>
       </w:r>
-      <w:proofErr w:type="spellEnd"/>
       <w:r>
         <w:rPr>
           <w:rFonts w:ascii="Arial" w:eastAsia="Arial" w:hAnsi="Arial" w:cs="Arial"/>
@@ -4291,23 +3860,7 @@
                 <w:rFonts w:ascii="Courier New" w:eastAsia="Courier New" w:hAnsi="Courier New" w:cs="Courier New"/>
                 <w:color w:val="4B4B4C"/>
               </w:rPr>
-              <w:t>&lt;add key="</w:t>
-            </w:r>
-            <w:proofErr w:type="spellStart"/>
-            <w:r>
-              <w:rPr>
-                <w:rFonts w:ascii="Courier New" w:eastAsia="Courier New" w:hAnsi="Courier New" w:cs="Courier New"/>
-                <w:color w:val="4B4B4C"/>
-              </w:rPr>
-              <w:t>PythonOfflineRepositoryPath</w:t>
-            </w:r>
-            <w:proofErr w:type="spellEnd"/>
-            <w:r>
-              <w:rPr>
-                <w:rFonts w:ascii="Courier New" w:eastAsia="Courier New" w:hAnsi="Courier New" w:cs="Courier New"/>
-                <w:color w:val="4B4B4C"/>
-              </w:rPr>
-              <w:t xml:space="preserve">" value="repository </w:t>
+              <w:t xml:space="preserve">&lt;add key="PythonOfflineRepositoryPath" value="repository </w:t>
             </w:r>
           </w:p>
         </w:tc>
@@ -4450,7 +4003,7 @@
       <w:pPr>
         <w:pStyle w:val="Heading2"/>
       </w:pPr>
-      <w:bookmarkStart w:id="10" w:name="_Toc486499200"/>
+      <w:bookmarkStart w:id="10" w:name="_Toc512334012"/>
       <w:r>
         <w:t>Configuring a new device</w:t>
       </w:r>
@@ -4469,23 +4022,7 @@
           <w:rFonts w:ascii="Arial" w:eastAsia="Arial" w:hAnsi="Arial" w:cs="Arial"/>
           <w:color w:val="4C4C4C"/>
         </w:rPr>
-        <w:t xml:space="preserve">Use the following procedure to load a device, which will use this Shell, into </w:t>
-      </w:r>
-      <w:proofErr w:type="spellStart"/>
-      <w:r>
-        <w:rPr>
-          <w:rFonts w:ascii="Arial" w:eastAsia="Arial" w:hAnsi="Arial" w:cs="Arial"/>
-          <w:color w:val="4C4C4C"/>
-        </w:rPr>
-        <w:t>CloudShell</w:t>
-      </w:r>
-      <w:proofErr w:type="spellEnd"/>
-      <w:r>
-        <w:rPr>
-          <w:rFonts w:ascii="Arial" w:eastAsia="Arial" w:hAnsi="Arial" w:cs="Arial"/>
-          <w:color w:val="4C4C4C"/>
-        </w:rPr>
-        <w:t xml:space="preserve">: </w:t>
+        <w:t xml:space="preserve">Use the following procedure to load a device, which will use this Shell, into CloudShell: </w:t>
       </w:r>
     </w:p>
     <w:p>
@@ -4502,23 +4039,7 @@
           <w:rFonts w:ascii="Arial" w:eastAsia="Arial" w:hAnsi="Arial" w:cs="Arial"/>
           <w:color w:val="4B4B4C"/>
         </w:rPr>
-        <w:t xml:space="preserve">In the </w:t>
-      </w:r>
-      <w:proofErr w:type="spellStart"/>
-      <w:r>
-        <w:rPr>
-          <w:rFonts w:ascii="Arial" w:eastAsia="Arial" w:hAnsi="Arial" w:cs="Arial"/>
-          <w:color w:val="4B4B4C"/>
-        </w:rPr>
-        <w:t>CloudShell</w:t>
-      </w:r>
-      <w:proofErr w:type="spellEnd"/>
-      <w:r>
-        <w:rPr>
-          <w:rFonts w:ascii="Arial" w:eastAsia="Arial" w:hAnsi="Arial" w:cs="Arial"/>
-          <w:color w:val="4B4B4C"/>
-        </w:rPr>
-        <w:t xml:space="preserve"> Portal, in the </w:t>
+        <w:t xml:space="preserve">In the CloudShell Portal, in the </w:t>
       </w:r>
       <w:r>
         <w:rPr>
@@ -4808,109 +4329,15 @@
     </w:p>
     <w:p>
       <w:pPr>
-        <w:pStyle w:val="ListParagraph"/>
-        <w:numPr>
-          <w:ilvl w:val="0"/>
-          <w:numId w:val="24"/>
-        </w:numPr>
         <w:spacing w:after="129"/>
-      </w:pPr>
-      <w:r>
-        <w:rPr>
-          <w:rFonts w:ascii="Arial" w:eastAsia="Arial" w:hAnsi="Arial" w:cs="Arial"/>
-          <w:color w:val="4B4B4C"/>
-        </w:rPr>
-        <w:t xml:space="preserve">Client Install Path – The path in which </w:t>
-      </w:r>
-      <w:proofErr w:type="spellStart"/>
-      <w:r>
-        <w:rPr>
-          <w:rFonts w:ascii="Arial" w:eastAsia="Arial" w:hAnsi="Arial" w:cs="Arial"/>
-          <w:color w:val="4B4B4C"/>
-        </w:rPr>
-        <w:t>IxOS</w:t>
-      </w:r>
-      <w:proofErr w:type="spellEnd"/>
-      <w:r>
-        <w:rPr>
-          <w:rFonts w:ascii="Arial" w:eastAsia="Arial" w:hAnsi="Arial" w:cs="Arial"/>
-          <w:color w:val="4B4B4C"/>
-        </w:rPr>
-        <w:t xml:space="preserve"> client is installed on the Execution Server.</w:t>
-      </w:r>
-    </w:p>
-    <w:p>
-      <w:pPr>
-        <w:spacing w:after="129"/>
-        <w:ind w:left="1800"/>
-        <w:rPr>
-          <w:rFonts w:ascii="Arial" w:eastAsia="Arial" w:hAnsi="Arial" w:cs="Arial"/>
-          <w:color w:val="4B4B4C"/>
-        </w:rPr>
-      </w:pPr>
-      <w:r>
-        <w:rPr>
-          <w:rFonts w:ascii="Arial" w:eastAsia="Arial" w:hAnsi="Arial" w:cs="Arial"/>
-          <w:color w:val="4B4B4C"/>
-        </w:rPr>
-        <w:t xml:space="preserve">For example, for </w:t>
-      </w:r>
-      <w:proofErr w:type="spellStart"/>
-      <w:r>
-        <w:rPr>
-          <w:rFonts w:ascii="Arial" w:eastAsia="Arial" w:hAnsi="Arial" w:cs="Arial"/>
-          <w:color w:val="4B4B4C"/>
-        </w:rPr>
-        <w:t>IxOS</w:t>
-      </w:r>
-      <w:proofErr w:type="spellEnd"/>
-      <w:r>
-        <w:rPr>
-          <w:rFonts w:ascii="Arial" w:eastAsia="Arial" w:hAnsi="Arial" w:cs="Arial"/>
-          <w:color w:val="4B4B4C"/>
-        </w:rPr>
-        <w:t xml:space="preserve"> 8.20 Linux based server enter the following path:</w:t>
-      </w:r>
-    </w:p>
-    <w:p>
-      <w:pPr>
-        <w:spacing w:after="129"/>
-        <w:ind w:left="1080" w:firstLine="720"/>
-        <w:rPr>
-          <w:rFonts w:ascii="Arial" w:eastAsia="Arial" w:hAnsi="Arial" w:cs="Arial"/>
-          <w:i/>
-          <w:iCs/>
-          <w:color w:val="4B4B4C"/>
-        </w:rPr>
-      </w:pPr>
-      <w:r>
-        <w:rPr>
-          <w:rFonts w:ascii="Arial" w:eastAsia="Arial" w:hAnsi="Arial" w:cs="Arial"/>
-          <w:i/>
-          <w:iCs/>
-          <w:color w:val="4B4B4C"/>
-        </w:rPr>
-        <w:t>C:\Program Files (x86)\Ixia\</w:t>
-      </w:r>
-      <w:proofErr w:type="spellStart"/>
-      <w:r>
-        <w:rPr>
-          <w:rFonts w:ascii="Arial" w:eastAsia="Arial" w:hAnsi="Arial" w:cs="Arial"/>
-          <w:i/>
-          <w:iCs/>
-          <w:color w:val="4B4B4C"/>
-        </w:rPr>
-        <w:t>IxOS</w:t>
-      </w:r>
-      <w:proofErr w:type="spellEnd"/>
-      <w:r>
-        <w:rPr>
-          <w:rFonts w:ascii="Arial" w:eastAsia="Arial" w:hAnsi="Arial" w:cs="Arial"/>
-          <w:i/>
-          <w:iCs/>
-          <w:color w:val="4B4B4C"/>
-        </w:rPr>
-        <w:t>\8.20-EA</w:t>
+        <w:ind w:left="1427"/>
+      </w:pPr>
+      <w:r>
+        <w:rPr>
+          <w:rFonts w:ascii="Arial" w:eastAsia="Arial" w:hAnsi="Arial" w:cs="Arial"/>
+          <w:color w:val="4B4B4C"/>
+        </w:rPr>
+        <w:t xml:space="preserve">Controller TCP Port: 8022 (Linux IxOS ssh port) </w:t>
       </w:r>
     </w:p>
     <w:p>
@@ -4931,23 +4358,28 @@
           <w:rFonts w:ascii="Arial" w:eastAsia="Arial" w:hAnsi="Arial" w:cs="Arial"/>
           <w:color w:val="4B4B4C"/>
         </w:rPr>
-        <w:t xml:space="preserve">If Ixia Chassis is not directly accessible to the Execution Server than there must be an </w:t>
-      </w:r>
-      <w:proofErr w:type="spellStart"/>
-      <w:r>
-        <w:rPr>
-          <w:rFonts w:ascii="Arial" w:eastAsia="Arial" w:hAnsi="Arial" w:cs="Arial"/>
-          <w:color w:val="4B4B4C"/>
-        </w:rPr>
-        <w:t>IxNetwork</w:t>
-      </w:r>
-      <w:proofErr w:type="spellEnd"/>
-      <w:r>
-        <w:rPr>
-          <w:rFonts w:ascii="Arial" w:eastAsia="Arial" w:hAnsi="Arial" w:cs="Arial"/>
-          <w:color w:val="4B4B4C"/>
-        </w:rPr>
-        <w:t xml:space="preserve"> API server serving as proxy between the ES and the ixia chassis.</w:t>
+        <w:t>If Ixia Chassis is not directly accessible to the Execut</w:t>
+      </w:r>
+      <w:r>
+        <w:rPr>
+          <w:rFonts w:ascii="Arial" w:eastAsia="Arial" w:hAnsi="Arial" w:cs="Arial"/>
+          <w:color w:val="4B4B4C"/>
+        </w:rPr>
+        <w:t>ion Server than there must be</w:t>
+      </w:r>
+      <w:r>
+        <w:rPr>
+          <w:rFonts w:ascii="Arial" w:eastAsia="Arial" w:hAnsi="Arial" w:cs="Arial"/>
+          <w:color w:val="4B4B4C"/>
+        </w:rPr>
+        <w:t xml:space="preserve"> </w:t>
+      </w:r>
+      <w:r>
+        <w:rPr>
+          <w:rFonts w:ascii="Arial" w:eastAsia="Arial" w:hAnsi="Arial" w:cs="Arial"/>
+          <w:color w:val="4B4B4C"/>
+        </w:rPr>
+        <w:t>IxTclServer serving as a proxy between the Execution Server and the chassis, enter the following settings:</w:t>
       </w:r>
     </w:p>
     <w:p>
@@ -4964,238 +4396,20 @@
           <w:rFonts w:ascii="Arial" w:eastAsia="Arial" w:hAnsi="Arial" w:cs="Arial"/>
           <w:color w:val="4B4B4C"/>
         </w:rPr>
-        <w:t>In this case, enter the following settings:</w:t>
-      </w:r>
-    </w:p>
-    <w:p>
-      <w:pPr>
-        <w:pStyle w:val="ListParagraph"/>
-        <w:numPr>
-          <w:ilvl w:val="0"/>
-          <w:numId w:val="24"/>
-        </w:numPr>
+        <w:t>Controller Address: address of the IxTclServer</w:t>
+      </w:r>
+    </w:p>
+    <w:p>
+      <w:pPr>
         <w:spacing w:after="129"/>
-      </w:pPr>
-      <w:r>
-        <w:rPr>
-          <w:rFonts w:ascii="Arial" w:eastAsia="Arial" w:hAnsi="Arial" w:cs="Arial"/>
-          <w:color w:val="4B4B4C"/>
-        </w:rPr>
-        <w:t xml:space="preserve">Client Install Path – The path in which </w:t>
-      </w:r>
-      <w:proofErr w:type="spellStart"/>
-      <w:r>
-        <w:rPr>
-          <w:rFonts w:ascii="Arial" w:eastAsia="Arial" w:hAnsi="Arial" w:cs="Arial"/>
-          <w:color w:val="4B4B4C"/>
-        </w:rPr>
-        <w:t>IxNetwork</w:t>
-      </w:r>
-      <w:proofErr w:type="spellEnd"/>
-      <w:r>
-        <w:rPr>
-          <w:rFonts w:ascii="Arial" w:eastAsia="Arial" w:hAnsi="Arial" w:cs="Arial"/>
-          <w:color w:val="4B4B4C"/>
-        </w:rPr>
-        <w:t xml:space="preserve"> client is installed on the Execution Server.</w:t>
-      </w:r>
-    </w:p>
-    <w:p>
-      <w:pPr>
-        <w:spacing w:after="129"/>
-        <w:ind w:left="1800"/>
-        <w:rPr>
-          <w:rFonts w:ascii="Arial" w:eastAsia="Arial" w:hAnsi="Arial" w:cs="Arial"/>
-          <w:color w:val="4B4B4C"/>
-        </w:rPr>
-      </w:pPr>
-      <w:r>
-        <w:rPr>
-          <w:rFonts w:ascii="Arial" w:eastAsia="Arial" w:hAnsi="Arial" w:cs="Arial"/>
-          <w:color w:val="4B4B4C"/>
-        </w:rPr>
-        <w:t xml:space="preserve">For example, for </w:t>
-      </w:r>
-      <w:proofErr w:type="spellStart"/>
-      <w:r>
-        <w:rPr>
-          <w:rFonts w:ascii="Arial" w:eastAsia="Arial" w:hAnsi="Arial" w:cs="Arial"/>
-          <w:color w:val="4B4B4C"/>
-        </w:rPr>
-        <w:t>IxNetwork</w:t>
-      </w:r>
-      <w:proofErr w:type="spellEnd"/>
-      <w:r>
-        <w:rPr>
-          <w:rFonts w:ascii="Arial" w:eastAsia="Arial" w:hAnsi="Arial" w:cs="Arial"/>
-          <w:color w:val="4B4B4C"/>
-        </w:rPr>
-        <w:t xml:space="preserve"> 8.01 based server enter the following path:</w:t>
-      </w:r>
-    </w:p>
-    <w:p>
-      <w:pPr>
-        <w:spacing w:after="129"/>
-        <w:ind w:left="1440" w:firstLine="360"/>
-        <w:rPr>
-          <w:rFonts w:ascii="Arial" w:eastAsia="Arial" w:hAnsi="Arial" w:cs="Arial"/>
-          <w:i/>
-          <w:iCs/>
-          <w:color w:val="4B4B4C"/>
-        </w:rPr>
-      </w:pPr>
-      <w:r>
-        <w:rPr>
-          <w:rFonts w:ascii="Arial" w:eastAsia="Arial" w:hAnsi="Arial" w:cs="Arial"/>
-          <w:i/>
-          <w:iCs/>
-          <w:color w:val="4B4B4C"/>
-        </w:rPr>
-        <w:t>C:\Program Files (x86)\Ixia\</w:t>
-      </w:r>
-      <w:proofErr w:type="spellStart"/>
-      <w:r>
-        <w:rPr>
-          <w:rFonts w:ascii="Arial" w:eastAsia="Arial" w:hAnsi="Arial" w:cs="Arial"/>
-          <w:i/>
-          <w:iCs/>
-          <w:color w:val="4B4B4C"/>
-        </w:rPr>
-        <w:t>IxNetwork</w:t>
-      </w:r>
-      <w:proofErr w:type="spellEnd"/>
-      <w:r>
-        <w:rPr>
-          <w:rFonts w:ascii="Arial" w:eastAsia="Arial" w:hAnsi="Arial" w:cs="Arial"/>
-          <w:i/>
-          <w:iCs/>
-          <w:color w:val="4B4B4C"/>
-        </w:rPr>
-        <w:t>\8.01-GA</w:t>
-      </w:r>
-    </w:p>
-    <w:p>
-      <w:pPr>
-        <w:pStyle w:val="ListParagraph"/>
-        <w:numPr>
-          <w:ilvl w:val="0"/>
-          <w:numId w:val="24"/>
-        </w:numPr>
-        <w:spacing w:after="129"/>
-        <w:rPr>
-          <w:rFonts w:ascii="Arial" w:eastAsia="Arial" w:hAnsi="Arial" w:cs="Arial"/>
-          <w:color w:val="4B4B4C"/>
-        </w:rPr>
-      </w:pPr>
-      <w:r>
-        <w:rPr>
-          <w:rFonts w:ascii="Arial" w:eastAsia="Arial" w:hAnsi="Arial" w:cs="Arial"/>
-          <w:color w:val="4B4B4C"/>
-        </w:rPr>
-        <w:t>Controller Address</w:t>
-      </w:r>
-      <w:r>
-        <w:rPr>
-          <w:rFonts w:ascii="Arial" w:eastAsia="Arial" w:hAnsi="Arial" w:cs="Arial"/>
-          <w:color w:val="4B4B4C"/>
-        </w:rPr>
-        <w:t xml:space="preserve"> - </w:t>
-      </w:r>
-      <w:r>
-        <w:rPr>
-          <w:rFonts w:ascii="Arial" w:eastAsia="Arial" w:hAnsi="Arial" w:cs="Arial"/>
-          <w:color w:val="4B4B4C"/>
-        </w:rPr>
-        <w:t xml:space="preserve">The IP address of the </w:t>
-      </w:r>
-      <w:proofErr w:type="spellStart"/>
-      <w:r>
-        <w:rPr>
-          <w:rFonts w:ascii="Arial" w:eastAsia="Arial" w:hAnsi="Arial" w:cs="Arial"/>
-          <w:color w:val="4B4B4C"/>
-        </w:rPr>
-        <w:t>IxNetwork</w:t>
-      </w:r>
-      <w:proofErr w:type="spellEnd"/>
-      <w:r>
-        <w:rPr>
-          <w:rFonts w:ascii="Arial" w:eastAsia="Arial" w:hAnsi="Arial" w:cs="Arial"/>
-          <w:color w:val="4B4B4C"/>
-        </w:rPr>
-        <w:t xml:space="preserve"> API</w:t>
-      </w:r>
-      <w:r>
-        <w:rPr>
-          <w:rFonts w:ascii="Arial" w:eastAsia="Arial" w:hAnsi="Arial" w:cs="Arial"/>
-          <w:color w:val="4B4B4C"/>
-        </w:rPr>
-        <w:t xml:space="preserve"> server.</w:t>
-      </w:r>
-    </w:p>
-    <w:p>
-      <w:pPr>
-        <w:pStyle w:val="ListParagraph"/>
-        <w:numPr>
-          <w:ilvl w:val="0"/>
-          <w:numId w:val="24"/>
-        </w:numPr>
-        <w:spacing w:after="129"/>
-        <w:rPr>
-          <w:rFonts w:ascii="Arial" w:eastAsia="Arial" w:hAnsi="Arial" w:cs="Arial"/>
-          <w:color w:val="4B4B4C"/>
-        </w:rPr>
-      </w:pPr>
-      <w:r>
-        <w:rPr>
-          <w:rFonts w:ascii="Arial" w:eastAsia="Arial" w:hAnsi="Arial" w:cs="Arial"/>
-          <w:color w:val="4B4B4C"/>
-        </w:rPr>
-        <w:lastRenderedPageBreak/>
-        <w:t>Controller TCP Port</w:t>
-      </w:r>
-      <w:r>
-        <w:rPr>
-          <w:rFonts w:ascii="Arial" w:eastAsia="Arial" w:hAnsi="Arial" w:cs="Arial"/>
-          <w:color w:val="4B4B4C"/>
-        </w:rPr>
-        <w:t xml:space="preserve"> – </w:t>
-      </w:r>
-      <w:r>
-        <w:rPr>
-          <w:rFonts w:ascii="Arial" w:eastAsia="Arial" w:hAnsi="Arial" w:cs="Arial"/>
-          <w:color w:val="4B4B4C"/>
-        </w:rPr>
-        <w:t xml:space="preserve">The TCP port of the </w:t>
-      </w:r>
-      <w:proofErr w:type="spellStart"/>
-      <w:r>
-        <w:rPr>
-          <w:rFonts w:ascii="Arial" w:eastAsia="Arial" w:hAnsi="Arial" w:cs="Arial"/>
-          <w:color w:val="4B4B4C"/>
-        </w:rPr>
-        <w:t>IxNetwork</w:t>
-      </w:r>
-      <w:proofErr w:type="spellEnd"/>
-      <w:r>
-        <w:rPr>
-          <w:rFonts w:ascii="Arial" w:eastAsia="Arial" w:hAnsi="Arial" w:cs="Arial"/>
-          <w:color w:val="4B4B4C"/>
-        </w:rPr>
-        <w:t xml:space="preserve"> API</w:t>
-      </w:r>
-      <w:r>
-        <w:rPr>
-          <w:rFonts w:ascii="Arial" w:eastAsia="Arial" w:hAnsi="Arial" w:cs="Arial"/>
-          <w:color w:val="4B4B4C"/>
-        </w:rPr>
-        <w:t xml:space="preserve"> server.</w:t>
-      </w:r>
-      <w:r>
-        <w:rPr>
-          <w:rFonts w:ascii="Arial" w:eastAsia="Arial" w:hAnsi="Arial" w:cs="Arial"/>
-          <w:color w:val="4B4B4C"/>
-        </w:rPr>
-        <w:t xml:space="preserve"> If empty, the default port (8009) will be used.</w:t>
+        <w:ind w:left="1427"/>
+      </w:pPr>
+      <w:r>
+        <w:rPr>
+          <w:rFonts w:ascii="Arial" w:eastAsia="Arial" w:hAnsi="Arial" w:cs="Arial"/>
+          <w:color w:val="4B4B4C"/>
+        </w:rPr>
+        <w:t xml:space="preserve">Controller TCP Port: TCP port of IxTclServer (leave empty for default 4555 port) </w:t>
       </w:r>
     </w:p>
     <w:p>
@@ -5245,23 +4459,7 @@
           <w:rFonts w:ascii="Arial" w:eastAsia="Arial" w:hAnsi="Arial" w:cs="Arial"/>
           <w:color w:val="4B4B4C"/>
         </w:rPr>
-        <w:t xml:space="preserve">This command discovers the device, fills in its attributes and creates the device’s structure in </w:t>
-      </w:r>
-      <w:proofErr w:type="spellStart"/>
-      <w:r>
-        <w:rPr>
-          <w:rFonts w:ascii="Arial" w:eastAsia="Arial" w:hAnsi="Arial" w:cs="Arial"/>
-          <w:color w:val="4B4B4C"/>
-        </w:rPr>
-        <w:t>CloudShell</w:t>
-      </w:r>
-      <w:proofErr w:type="spellEnd"/>
-      <w:r>
-        <w:rPr>
-          <w:rFonts w:ascii="Arial" w:eastAsia="Arial" w:hAnsi="Arial" w:cs="Arial"/>
-          <w:color w:val="4B4B4C"/>
-        </w:rPr>
-        <w:t xml:space="preserve"> (if such structure exists).  </w:t>
+        <w:t xml:space="preserve">This command discovers the device, fills in its attributes and creates the device’s structure in CloudShell (if such structure exists).  </w:t>
       </w:r>
     </w:p>
     <w:p>
@@ -5288,7 +4486,7 @@
           <w:sz w:val="40"/>
         </w:rPr>
       </w:pPr>
-      <w:bookmarkStart w:id="11" w:name="_Toc486499201"/>
+      <w:bookmarkStart w:id="11" w:name="_Toc512334013"/>
       <w:r>
         <w:rPr>
           <w:sz w:val="40"/>
@@ -5412,7 +4610,7 @@
       <w:pPr>
         <w:pStyle w:val="Heading2"/>
       </w:pPr>
-      <w:bookmarkStart w:id="12" w:name="_Toc486499202"/>
+      <w:bookmarkStart w:id="12" w:name="_Toc512334014"/>
       <w:r>
         <w:t>Updating offline Python dependencies</w:t>
       </w:r>
@@ -5498,91 +4696,18 @@
           <w:rFonts w:ascii="Arial" w:eastAsia="Arial" w:hAnsi="Arial" w:cs="Arial"/>
           <w:color w:val="4B4B4C"/>
         </w:rPr>
-        <w:t xml:space="preserve">Restart any execution server that have a live instance of the relevant driver or script. This requires running the </w:t>
-      </w:r>
-      <w:proofErr w:type="spellStart"/>
-      <w:r>
-        <w:rPr>
-          <w:rFonts w:ascii="Arial" w:eastAsia="Arial" w:hAnsi="Arial" w:cs="Arial"/>
-          <w:color w:val="4B4B4C"/>
-        </w:rPr>
-        <w:t>TestShell</w:t>
-      </w:r>
-      <w:proofErr w:type="spellEnd"/>
-      <w:r>
-        <w:rPr>
-          <w:rFonts w:ascii="Arial" w:eastAsia="Arial" w:hAnsi="Arial" w:cs="Arial"/>
-          <w:color w:val="4B4B4C"/>
-        </w:rPr>
-        <w:t xml:space="preserve"> Execution Server's configuration wizard, as explained in the Configure the </w:t>
-      </w:r>
-      <w:proofErr w:type="spellStart"/>
-      <w:r>
-        <w:rPr>
-          <w:rFonts w:ascii="Arial" w:eastAsia="Arial" w:hAnsi="Arial" w:cs="Arial"/>
-          <w:color w:val="4B4B4C"/>
-        </w:rPr>
-        <w:t>TestShell</w:t>
-      </w:r>
-      <w:proofErr w:type="spellEnd"/>
-      <w:r>
-        <w:rPr>
-          <w:rFonts w:ascii="Arial" w:eastAsia="Arial" w:hAnsi="Arial" w:cs="Arial"/>
-          <w:color w:val="4B4B4C"/>
-        </w:rPr>
-        <w:t xml:space="preserve"> Execution Server topic of the </w:t>
-      </w:r>
-      <w:proofErr w:type="spellStart"/>
-      <w:r>
-        <w:rPr>
-          <w:rFonts w:ascii="Arial" w:eastAsia="Arial" w:hAnsi="Arial" w:cs="Arial"/>
-          <w:color w:val="4B4B4C"/>
-        </w:rPr>
-        <w:t>CloudShell</w:t>
-      </w:r>
-      <w:proofErr w:type="spellEnd"/>
-      <w:r>
-        <w:rPr>
-          <w:rFonts w:ascii="Arial" w:eastAsia="Arial" w:hAnsi="Arial" w:cs="Arial"/>
-          <w:color w:val="4B4B4C"/>
-        </w:rPr>
-        <w:t xml:space="preserve"> Suite Installation Guide - see the </w:t>
-      </w:r>
-      <w:proofErr w:type="spellStart"/>
-      <w:r>
-        <w:fldChar w:fldCharType="begin"/>
-      </w:r>
-      <w:r>
-        <w:instrText xml:space="preserve"> HYPERLINK "http://www.quali.com/community/training/" </w:instrText>
-      </w:r>
-      <w:r>
-        <w:fldChar w:fldCharType="separate"/>
-      </w:r>
-      <w:r>
-        <w:rPr>
-          <w:rFonts w:ascii="Arial" w:eastAsia="Arial" w:hAnsi="Arial" w:cs="Arial"/>
-          <w:color w:val="1377B4"/>
-          <w:u w:val="single" w:color="1377B4"/>
-        </w:rPr>
-        <w:t>CloudShell</w:t>
-      </w:r>
-      <w:proofErr w:type="spellEnd"/>
-      <w:r>
-        <w:rPr>
-          <w:rFonts w:ascii="Arial" w:eastAsia="Arial" w:hAnsi="Arial" w:cs="Arial"/>
-          <w:color w:val="1377B4"/>
-          <w:u w:val="single" w:color="1377B4"/>
-        </w:rPr>
-        <w:t xml:space="preserve"> Docs &amp; Training</w:t>
-      </w:r>
-      <w:r>
-        <w:rPr>
-          <w:rFonts w:ascii="Arial" w:eastAsia="Arial" w:hAnsi="Arial" w:cs="Arial"/>
-          <w:color w:val="1377B4"/>
-          <w:u w:val="single" w:color="1377B4"/>
-        </w:rPr>
-        <w:fldChar w:fldCharType="end"/>
-      </w:r>
+        <w:t>Restart any execution server that have a live instance of the relevant driver or script. This requires running the TestShell Execution Server's configuration wizard, as explained in the Configure the TestShell Execution Server topic of the CloudShell Suite Installation Guide - see the </w:t>
+      </w:r>
+      <w:hyperlink r:id="rId21" w:history="1">
+        <w:r>
+          <w:rPr>
+            <w:rFonts w:ascii="Arial" w:eastAsia="Arial" w:hAnsi="Arial" w:cs="Arial"/>
+            <w:color w:val="1377B4"/>
+            <w:u w:val="single" w:color="1377B4"/>
+          </w:rPr>
+          <w:t>CloudShell Docs &amp; Training</w:t>
+        </w:r>
+      </w:hyperlink>
       <w:r>
         <w:rPr>
           <w:rFonts w:ascii="Arial" w:eastAsia="Arial" w:hAnsi="Arial" w:cs="Arial"/>
@@ -5607,7 +4732,7 @@
       <w:pPr>
         <w:pStyle w:val="Heading2"/>
       </w:pPr>
-      <w:bookmarkStart w:id="13" w:name="_Toc486499203"/>
+      <w:bookmarkStart w:id="13" w:name="_Toc512334015"/>
       <w:r>
         <w:t xml:space="preserve">Updating online Python </w:t>
       </w:r>
@@ -5707,7 +4832,7 @@
         <w:spacing w:after="0"/>
         <w:ind w:left="-3"/>
       </w:pPr>
-      <w:bookmarkStart w:id="14" w:name="_Toc486499204"/>
+      <w:bookmarkStart w:id="14" w:name="_Toc512334016"/>
       <w:r>
         <w:rPr>
           <w:sz w:val="40"/>
@@ -5880,7 +5005,6 @@
         </w:rPr>
         <w:t xml:space="preserve">See </w:t>
       </w:r>
-      <w:proofErr w:type="gramStart"/>
       <w:r>
         <w:rPr>
           <w:rFonts w:ascii="Arial" w:eastAsia="Arial" w:hAnsi="Arial" w:cs="Arial"/>
@@ -5888,17 +5012,7 @@
           <w:color w:val="0070C0"/>
           <w:u w:val="single" w:color="0070C0"/>
         </w:rPr>
-        <w:t>Configuring</w:t>
-      </w:r>
-      <w:proofErr w:type="gramEnd"/>
-      <w:r>
-        <w:rPr>
-          <w:rFonts w:ascii="Arial" w:eastAsia="Arial" w:hAnsi="Arial" w:cs="Arial"/>
-          <w:i/>
-          <w:color w:val="0070C0"/>
-          <w:u w:val="single" w:color="0070C0"/>
-        </w:rPr>
-        <w:t xml:space="preserve"> a new device</w:t>
+        <w:t>Configuring a new device</w:t>
       </w:r>
       <w:r>
         <w:rPr>
@@ -5933,7 +5047,7 @@
           <w:sz w:val="40"/>
         </w:rPr>
       </w:pPr>
-      <w:bookmarkStart w:id="15" w:name="_Toc486499205"/>
+      <w:bookmarkStart w:id="15" w:name="_Toc512334017"/>
       <w:r>
         <w:rPr>
           <w:sz w:val="40"/>
@@ -6054,27 +5168,17 @@
         </w:rPr>
         <w:t xml:space="preserve">Additional technical documentation is available in the </w:t>
       </w:r>
-      <w:hyperlink r:id="rId21">
-        <w:proofErr w:type="spellStart"/>
+      <w:hyperlink r:id="rId22">
         <w:r>
           <w:rPr>
             <w:rFonts w:ascii="Arial" w:eastAsia="Arial" w:hAnsi="Arial" w:cs="Arial"/>
             <w:color w:val="1377B4"/>
             <w:u w:val="single" w:color="1377B4"/>
           </w:rPr>
-          <w:t>Quali's</w:t>
-        </w:r>
-        <w:proofErr w:type="spellEnd"/>
-        <w:r>
-          <w:rPr>
-            <w:rFonts w:ascii="Arial" w:eastAsia="Arial" w:hAnsi="Arial" w:cs="Arial"/>
-            <w:color w:val="1377B4"/>
-            <w:u w:val="single" w:color="1377B4"/>
-          </w:rPr>
-          <w:t xml:space="preserve"> Developer Center</w:t>
+          <w:t>Quali's Developer Center</w:t>
         </w:r>
       </w:hyperlink>
-      <w:hyperlink r:id="rId22">
+      <w:hyperlink r:id="rId23">
         <w:r>
           <w:rPr>
             <w:rFonts w:ascii="Arial" w:eastAsia="Arial" w:hAnsi="Arial" w:cs="Arial"/>
@@ -6110,7 +5214,7 @@
         </w:rPr>
         <w:t xml:space="preserve">click </w:t>
       </w:r>
-      <w:hyperlink r:id="rId23" w:history="1">
+      <w:hyperlink r:id="rId24" w:history="1">
         <w:r>
           <w:rPr>
             <w:rStyle w:val="Hyperlink"/>
@@ -6119,7 +5223,7 @@
           <w:t>here</w:t>
         </w:r>
       </w:hyperlink>
-      <w:hyperlink r:id="rId24">
+      <w:hyperlink r:id="rId25">
         <w:r>
           <w:rPr>
             <w:rFonts w:ascii="Arial" w:eastAsia="Arial" w:hAnsi="Arial" w:cs="Arial"/>
@@ -6173,7 +5277,7 @@
         <w:spacing w:after="0"/>
         <w:ind w:left="0" w:firstLine="0"/>
       </w:pPr>
-      <w:bookmarkStart w:id="16" w:name="_Toc486499206"/>
+      <w:bookmarkStart w:id="16" w:name="_Toc512334018"/>
       <w:r>
         <w:rPr>
           <w:sz w:val="40"/>
@@ -6311,25 +5415,7 @@
           <w:b/>
           <w:color w:val="4B4B4C"/>
         </w:rPr>
-        <w:t xml:space="preserve">s </w:t>
-      </w:r>
-      <w:proofErr w:type="gramStart"/>
-      <w:r>
-        <w:rPr>
-          <w:rFonts w:ascii="Arial" w:eastAsia="Arial" w:hAnsi="Arial" w:cs="Arial"/>
-          <w:b/>
-          <w:color w:val="4B4B4C"/>
-        </w:rPr>
-        <w:t>new:</w:t>
-      </w:r>
-      <w:proofErr w:type="gramEnd"/>
-      <w:r>
-        <w:rPr>
-          <w:rFonts w:ascii="Arial" w:eastAsia="Arial" w:hAnsi="Arial" w:cs="Arial"/>
-          <w:b/>
-          <w:color w:val="4B4B4C"/>
-        </w:rPr>
-        <w:t xml:space="preserve"> </w:t>
+        <w:t xml:space="preserve">s new: </w:t>
       </w:r>
     </w:p>
     <w:p>
@@ -6352,33 +5438,61 @@
           <w:bCs/>
           <w:color w:val="4B4B4C"/>
         </w:rPr>
-        <w:t xml:space="preserve">Make Logical Name attribute Available </w:t>
-      </w:r>
-      <w:proofErr w:type="gramStart"/>
+        <w:t>Set unknown port speed to zero</w:t>
+      </w:r>
       <w:r>
         <w:rPr>
           <w:rFonts w:ascii="Arial" w:eastAsia="Arial" w:hAnsi="Arial" w:cs="Arial"/>
           <w:bCs/>
           <w:color w:val="4B4B4C"/>
         </w:rPr>
-        <w:t>For</w:t>
-      </w:r>
-      <w:proofErr w:type="gramEnd"/>
+        <w:t>.</w:t>
+      </w:r>
+    </w:p>
+    <w:p>
+      <w:pPr>
+        <w:pStyle w:val="ListParagraph"/>
+        <w:numPr>
+          <w:ilvl w:val="0"/>
+          <w:numId w:val="25"/>
+        </w:numPr>
+        <w:spacing w:after="167" w:line="267" w:lineRule="auto"/>
+        <w:rPr>
+          <w:rFonts w:ascii="Arial" w:eastAsia="Arial" w:hAnsi="Arial" w:cs="Arial"/>
+          <w:b/>
+          <w:color w:val="4B4B4C"/>
+        </w:rPr>
+      </w:pPr>
       <w:r>
         <w:rPr>
           <w:rFonts w:ascii="Arial" w:eastAsia="Arial" w:hAnsi="Arial" w:cs="Arial"/>
           <w:bCs/>
           <w:color w:val="4B4B4C"/>
         </w:rPr>
-        <w:t xml:space="preserve"> Abstract Resources</w:t>
-      </w:r>
+        <w:t>Support new card types.</w:t>
+      </w:r>
+    </w:p>
+    <w:p>
+      <w:pPr>
+        <w:pStyle w:val="ListParagraph"/>
+        <w:numPr>
+          <w:ilvl w:val="0"/>
+          <w:numId w:val="25"/>
+        </w:numPr>
+        <w:spacing w:after="167" w:line="267" w:lineRule="auto"/>
+        <w:rPr>
+          <w:rFonts w:ascii="Arial" w:eastAsia="Arial" w:hAnsi="Arial" w:cs="Arial"/>
+          <w:b/>
+          <w:color w:val="4B4B4C"/>
+        </w:rPr>
+      </w:pPr>
       <w:r>
         <w:rPr>
           <w:rFonts w:ascii="Arial" w:eastAsia="Arial" w:hAnsi="Arial" w:cs="Arial"/>
           <w:bCs/>
           <w:color w:val="4B4B4C"/>
         </w:rPr>
-        <w:t>.</w:t>
+        <w:t>Show only active ports instead of all ports.</w:t>
       </w:r>
     </w:p>
     <w:p>
@@ -6404,41 +5518,54 @@
           <w:b/>
           <w:color w:val="4B4B4C"/>
         </w:rPr>
-        <w:t>nown issue:</w:t>
-      </w:r>
-    </w:p>
-    <w:p>
-      <w:pPr>
+        <w:t>nown issue</w:t>
+      </w:r>
+      <w:r>
+        <w:rPr>
+          <w:rFonts w:ascii="Arial" w:eastAsia="Arial" w:hAnsi="Arial" w:cs="Arial"/>
+          <w:b/>
+          <w:color w:val="4B4B4C"/>
+        </w:rPr>
+        <w:t>s</w:t>
+      </w:r>
+      <w:r>
+        <w:rPr>
+          <w:rFonts w:ascii="Arial" w:eastAsia="Arial" w:hAnsi="Arial" w:cs="Arial"/>
+          <w:b/>
+          <w:color w:val="4B4B4C"/>
+        </w:rPr>
+        <w:t>:</w:t>
+      </w:r>
+    </w:p>
+    <w:p>
+      <w:pPr>
+        <w:pStyle w:val="ListParagraph"/>
+        <w:numPr>
+          <w:ilvl w:val="0"/>
+          <w:numId w:val="25"/>
+        </w:numPr>
         <w:spacing w:after="167" w:line="267" w:lineRule="auto"/>
         <w:rPr>
-          <w:lang w:bidi="he-IL"/>
-        </w:rPr>
-      </w:pPr>
-      <w:r>
-        <w:rPr>
           <w:rFonts w:ascii="Arial" w:eastAsia="Arial" w:hAnsi="Arial" w:cs="Arial"/>
           <w:bCs/>
           <w:color w:val="4B4B4C"/>
         </w:rPr>
-        <w:t xml:space="preserve">All Execution Servers that are used to run Sandboxes with </w:t>
-      </w:r>
-      <w:proofErr w:type="spellStart"/>
+      </w:pPr>
       <w:r>
         <w:rPr>
           <w:rFonts w:ascii="Arial" w:eastAsia="Arial" w:hAnsi="Arial" w:cs="Arial"/>
           <w:bCs/>
           <w:color w:val="4B4B4C"/>
         </w:rPr>
-        <w:t>IxNetwork</w:t>
-      </w:r>
-      <w:proofErr w:type="spellEnd"/>
+        <w:t xml:space="preserve">Resource groups are not modeled. Resource </w:t>
+      </w:r>
       <w:r>
         <w:rPr>
           <w:rFonts w:ascii="Arial" w:eastAsia="Arial" w:hAnsi="Arial" w:cs="Arial"/>
           <w:bCs/>
           <w:color w:val="4B4B4C"/>
         </w:rPr>
-        <w:t xml:space="preserve"> controller should have the same Client Install Path</w:t>
+        <w:t>groups are modeled as port with speed that represents to total speed of the group</w:t>
       </w:r>
       <w:r>
         <w:rPr>
@@ -6446,34 +5573,11 @@
           <w:bCs/>
           <w:color w:val="4B4B4C"/>
         </w:rPr>
-        <w:t>.</w:t>
-      </w:r>
-      <w:r>
-        <w:rPr>
-          <w:rFonts w:ascii="Arial" w:eastAsia="Arial" w:hAnsi="Arial" w:cs="Arial"/>
-          <w:bCs/>
-          <w:color w:val="4B4B4C"/>
-        </w:rPr>
-        <w:t xml:space="preserve"> This means that all Execution Servers must be either Windows or Linux.</w:t>
-      </w:r>
-      <w:r>
-        <w:rPr>
-          <w:rFonts w:ascii="Arial" w:eastAsia="Arial" w:hAnsi="Arial" w:cs="Arial"/>
-          <w:color w:val="4C4C4C"/>
-        </w:rPr>
-        <w:t xml:space="preserve"> </w:t>
-      </w:r>
-      <w:r>
-        <w:rPr>
-          <w:rFonts w:ascii="Arial" w:eastAsia="Arial" w:hAnsi="Arial" w:cs="Arial"/>
-          <w:color w:val="4C4C4C"/>
-        </w:rPr>
-        <w:tab/>
-        <w:t xml:space="preserve"> </w:t>
+        <w:t>. The index of the representing port is the index of the active port of the group.</w:t>
       </w:r>
     </w:p>
     <w:sectPr>
-      <w:footerReference w:type="default" r:id="rId25"/>
+      <w:footerReference w:type="default" r:id="rId26"/>
       <w:type w:val="continuous"/>
       <w:pgSz w:w="11906" w:h="16838"/>
       <w:pgMar w:top="997" w:right="1619" w:bottom="1214" w:left="1800" w:header="720" w:footer="689" w:gutter="0"/>
@@ -7041,7 +6145,7 @@
         <w:noProof/>
         <w:color w:val="4B4B4C"/>
       </w:rPr>
-      <w:t>ii</w:t>
+      <w:t>8</w:t>
     </w:r>
     <w:r>
       <w:rPr>
@@ -7193,7 +6297,7 @@
         <w:noProof/>
         <w:color w:val="4B4B4C"/>
       </w:rPr>
-      <w:t>3</w:t>
+      <w:t>9</w:t>
     </w:r>
     <w:r>
       <w:rPr>
@@ -7329,6 +6433,119 @@
     </w:lvl>
   </w:abstractNum>
   <w:abstractNum w:abstractNumId="1" w15:restartNumberingAfterBreak="0">
+    <w:nsid w:val="113136BD"/>
+    <w:multiLevelType w:val="hybridMultilevel"/>
+    <w:tmpl w:val="3E6E6F30"/>
+    <w:lvl w:ilvl="0" w:tplc="04090001">
+      <w:start w:val="1"/>
+      <w:numFmt w:val="bullet"/>
+      <w:lvlText w:val=""/>
+      <w:lvlJc w:val="left"/>
+      <w:pPr>
+        <w:ind w:left="720" w:hanging="360"/>
+      </w:pPr>
+      <w:rPr>
+        <w:rFonts w:ascii="Symbol" w:hAnsi="Symbol" w:hint="default"/>
+      </w:rPr>
+    </w:lvl>
+    <w:lvl w:ilvl="1" w:tplc="04090003" w:tentative="1">
+      <w:start w:val="1"/>
+      <w:numFmt w:val="bullet"/>
+      <w:lvlText w:val="o"/>
+      <w:lvlJc w:val="left"/>
+      <w:pPr>
+        <w:ind w:left="1440" w:hanging="360"/>
+      </w:pPr>
+      <w:rPr>
+        <w:rFonts w:ascii="Courier New" w:hAnsi="Courier New" w:cs="Courier New" w:hint="default"/>
+      </w:rPr>
+    </w:lvl>
+    <w:lvl w:ilvl="2" w:tplc="04090005" w:tentative="1">
+      <w:start w:val="1"/>
+      <w:numFmt w:val="bullet"/>
+      <w:lvlText w:val=""/>
+      <w:lvlJc w:val="left"/>
+      <w:pPr>
+        <w:ind w:left="2160" w:hanging="360"/>
+      </w:pPr>
+      <w:rPr>
+        <w:rFonts w:ascii="Wingdings" w:hAnsi="Wingdings" w:hint="default"/>
+      </w:rPr>
+    </w:lvl>
+    <w:lvl w:ilvl="3" w:tplc="04090001" w:tentative="1">
+      <w:start w:val="1"/>
+      <w:numFmt w:val="bullet"/>
+      <w:lvlText w:val=""/>
+      <w:lvlJc w:val="left"/>
+      <w:pPr>
+        <w:ind w:left="2880" w:hanging="360"/>
+      </w:pPr>
+      <w:rPr>
+        <w:rFonts w:ascii="Symbol" w:hAnsi="Symbol" w:hint="default"/>
+      </w:rPr>
+    </w:lvl>
+    <w:lvl w:ilvl="4" w:tplc="04090003" w:tentative="1">
+      <w:start w:val="1"/>
+      <w:numFmt w:val="bullet"/>
+      <w:lvlText w:val="o"/>
+      <w:lvlJc w:val="left"/>
+      <w:pPr>
+        <w:ind w:left="3600" w:hanging="360"/>
+      </w:pPr>
+      <w:rPr>
+        <w:rFonts w:ascii="Courier New" w:hAnsi="Courier New" w:cs="Courier New" w:hint="default"/>
+      </w:rPr>
+    </w:lvl>
+    <w:lvl w:ilvl="5" w:tplc="04090005" w:tentative="1">
+      <w:start w:val="1"/>
+      <w:numFmt w:val="bullet"/>
+      <w:lvlText w:val=""/>
+      <w:lvlJc w:val="left"/>
+      <w:pPr>
+        <w:ind w:left="4320" w:hanging="360"/>
+      </w:pPr>
+      <w:rPr>
+        <w:rFonts w:ascii="Wingdings" w:hAnsi="Wingdings" w:hint="default"/>
+      </w:rPr>
+    </w:lvl>
+    <w:lvl w:ilvl="6" w:tplc="04090001" w:tentative="1">
+      <w:start w:val="1"/>
+      <w:numFmt w:val="bullet"/>
+      <w:lvlText w:val=""/>
+      <w:lvlJc w:val="left"/>
+      <w:pPr>
+        <w:ind w:left="5040" w:hanging="360"/>
+      </w:pPr>
+      <w:rPr>
+        <w:rFonts w:ascii="Symbol" w:hAnsi="Symbol" w:hint="default"/>
+      </w:rPr>
+    </w:lvl>
+    <w:lvl w:ilvl="7" w:tplc="04090003" w:tentative="1">
+      <w:start w:val="1"/>
+      <w:numFmt w:val="bullet"/>
+      <w:lvlText w:val="o"/>
+      <w:lvlJc w:val="left"/>
+      <w:pPr>
+        <w:ind w:left="5760" w:hanging="360"/>
+      </w:pPr>
+      <w:rPr>
+        <w:rFonts w:ascii="Courier New" w:hAnsi="Courier New" w:cs="Courier New" w:hint="default"/>
+      </w:rPr>
+    </w:lvl>
+    <w:lvl w:ilvl="8" w:tplc="04090005" w:tentative="1">
+      <w:start w:val="1"/>
+      <w:numFmt w:val="bullet"/>
+      <w:lvlText w:val=""/>
+      <w:lvlJc w:val="left"/>
+      <w:pPr>
+        <w:ind w:left="6480" w:hanging="360"/>
+      </w:pPr>
+      <w:rPr>
+        <w:rFonts w:ascii="Wingdings" w:hAnsi="Wingdings" w:hint="default"/>
+      </w:rPr>
+    </w:lvl>
+  </w:abstractNum>
+  <w:abstractNum w:abstractNumId="2" w15:restartNumberingAfterBreak="0">
     <w:nsid w:val="113C4C12"/>
     <w:multiLevelType w:val="hybridMultilevel"/>
     <w:tmpl w:val="E8C682D8"/>
@@ -7440,7 +6657,7 @@
       </w:rPr>
     </w:lvl>
   </w:abstractNum>
-  <w:abstractNum w:abstractNumId="2" w15:restartNumberingAfterBreak="0">
+  <w:abstractNum w:abstractNumId="3" w15:restartNumberingAfterBreak="0">
     <w:nsid w:val="11F0654C"/>
     <w:multiLevelType w:val="hybridMultilevel"/>
     <w:tmpl w:val="C22ED934"/>
@@ -7652,7 +6869,7 @@
       </w:rPr>
     </w:lvl>
   </w:abstractNum>
-  <w:abstractNum w:abstractNumId="3" w15:restartNumberingAfterBreak="0">
+  <w:abstractNum w:abstractNumId="4" w15:restartNumberingAfterBreak="0">
     <w:nsid w:val="13A43CCA"/>
     <w:multiLevelType w:val="hybridMultilevel"/>
     <w:tmpl w:val="42F4EFFE"/>
@@ -7766,7 +6983,7 @@
       </w:rPr>
     </w:lvl>
   </w:abstractNum>
-  <w:abstractNum w:abstractNumId="4" w15:restartNumberingAfterBreak="0">
+  <w:abstractNum w:abstractNumId="5" w15:restartNumberingAfterBreak="0">
     <w:nsid w:val="1BA95A27"/>
     <w:multiLevelType w:val="multilevel"/>
     <w:tmpl w:val="A61E3988"/>
@@ -7879,7 +7096,7 @@
       </w:pPr>
     </w:lvl>
   </w:abstractNum>
-  <w:abstractNum w:abstractNumId="5" w15:restartNumberingAfterBreak="0">
+  <w:abstractNum w:abstractNumId="6" w15:restartNumberingAfterBreak="0">
     <w:nsid w:val="1DC25E92"/>
     <w:multiLevelType w:val="hybridMultilevel"/>
     <w:tmpl w:val="DA3CB8F6"/>
@@ -7991,7 +7208,7 @@
       </w:rPr>
     </w:lvl>
   </w:abstractNum>
-  <w:abstractNum w:abstractNumId="6" w15:restartNumberingAfterBreak="0">
+  <w:abstractNum w:abstractNumId="7" w15:restartNumberingAfterBreak="0">
     <w:nsid w:val="207A1C38"/>
     <w:multiLevelType w:val="hybridMultilevel"/>
     <w:tmpl w:val="8B4EB22A"/>
@@ -8203,7 +7420,7 @@
       </w:rPr>
     </w:lvl>
   </w:abstractNum>
-  <w:abstractNum w:abstractNumId="7" w15:restartNumberingAfterBreak="0">
+  <w:abstractNum w:abstractNumId="8" w15:restartNumberingAfterBreak="0">
     <w:nsid w:val="25765227"/>
     <w:multiLevelType w:val="hybridMultilevel"/>
     <w:tmpl w:val="B10A5C0E"/>
@@ -8415,7 +7632,7 @@
       </w:rPr>
     </w:lvl>
   </w:abstractNum>
-  <w:abstractNum w:abstractNumId="8" w15:restartNumberingAfterBreak="0">
+  <w:abstractNum w:abstractNumId="9" w15:restartNumberingAfterBreak="0">
     <w:nsid w:val="2B8B220B"/>
     <w:multiLevelType w:val="hybridMultilevel"/>
     <w:tmpl w:val="893A0FE8"/>
@@ -8528,7 +7745,7 @@
       </w:rPr>
     </w:lvl>
   </w:abstractNum>
-  <w:abstractNum w:abstractNumId="9" w15:restartNumberingAfterBreak="0">
+  <w:abstractNum w:abstractNumId="10" w15:restartNumberingAfterBreak="0">
     <w:nsid w:val="2BF06171"/>
     <w:multiLevelType w:val="hybridMultilevel"/>
     <w:tmpl w:val="F85A563E"/>
@@ -8614,7 +7831,7 @@
       </w:pPr>
     </w:lvl>
   </w:abstractNum>
-  <w:abstractNum w:abstractNumId="10" w15:restartNumberingAfterBreak="0">
+  <w:abstractNum w:abstractNumId="11" w15:restartNumberingAfterBreak="0">
     <w:nsid w:val="33933ED6"/>
     <w:multiLevelType w:val="hybridMultilevel"/>
     <w:tmpl w:val="B11620E0"/>
@@ -8727,7 +7944,7 @@
       </w:rPr>
     </w:lvl>
   </w:abstractNum>
-  <w:abstractNum w:abstractNumId="11" w15:restartNumberingAfterBreak="0">
+  <w:abstractNum w:abstractNumId="12" w15:restartNumberingAfterBreak="0">
     <w:nsid w:val="38C800E8"/>
     <w:multiLevelType w:val="hybridMultilevel"/>
     <w:tmpl w:val="DD7A3620"/>
@@ -8939,7 +8156,7 @@
       </w:rPr>
     </w:lvl>
   </w:abstractNum>
-  <w:abstractNum w:abstractNumId="12" w15:restartNumberingAfterBreak="0">
+  <w:abstractNum w:abstractNumId="13" w15:restartNumberingAfterBreak="0">
     <w:nsid w:val="39896D94"/>
     <w:multiLevelType w:val="hybridMultilevel"/>
     <w:tmpl w:val="77EC13A0"/>
@@ -9051,7 +8268,7 @@
       </w:rPr>
     </w:lvl>
   </w:abstractNum>
-  <w:abstractNum w:abstractNumId="13" w15:restartNumberingAfterBreak="0">
+  <w:abstractNum w:abstractNumId="14" w15:restartNumberingAfterBreak="0">
     <w:nsid w:val="3DFB05F8"/>
     <w:multiLevelType w:val="hybridMultilevel"/>
     <w:tmpl w:val="79D2D8EC"/>
@@ -9163,7 +8380,7 @@
       </w:rPr>
     </w:lvl>
   </w:abstractNum>
-  <w:abstractNum w:abstractNumId="14" w15:restartNumberingAfterBreak="0">
+  <w:abstractNum w:abstractNumId="15" w15:restartNumberingAfterBreak="0">
     <w:nsid w:val="4ADD53E2"/>
     <w:multiLevelType w:val="hybridMultilevel"/>
     <w:tmpl w:val="894245C2"/>
@@ -9375,7 +8592,7 @@
       </w:rPr>
     </w:lvl>
   </w:abstractNum>
-  <w:abstractNum w:abstractNumId="15" w15:restartNumberingAfterBreak="0">
+  <w:abstractNum w:abstractNumId="16" w15:restartNumberingAfterBreak="0">
     <w:nsid w:val="4AED1E84"/>
     <w:multiLevelType w:val="multilevel"/>
     <w:tmpl w:val="BA1694DA"/>
@@ -9524,7 +8741,93 @@
       </w:rPr>
     </w:lvl>
   </w:abstractNum>
-  <w:abstractNum w:abstractNumId="16" w15:restartNumberingAfterBreak="0">
+  <w:abstractNum w:abstractNumId="17" w15:restartNumberingAfterBreak="0">
+    <w:nsid w:val="4C3D0FD3"/>
+    <w:multiLevelType w:val="hybridMultilevel"/>
+    <w:tmpl w:val="9BF453E0"/>
+    <w:lvl w:ilvl="0" w:tplc="0409000F">
+      <w:start w:val="1"/>
+      <w:numFmt w:val="decimal"/>
+      <w:lvlText w:val="%1."/>
+      <w:lvlJc w:val="left"/>
+      <w:pPr>
+        <w:ind w:left="720" w:hanging="360"/>
+      </w:pPr>
+    </w:lvl>
+    <w:lvl w:ilvl="1" w:tplc="04090019" w:tentative="1">
+      <w:start w:val="1"/>
+      <w:numFmt w:val="lowerLetter"/>
+      <w:lvlText w:val="%2."/>
+      <w:lvlJc w:val="left"/>
+      <w:pPr>
+        <w:ind w:left="1440" w:hanging="360"/>
+      </w:pPr>
+    </w:lvl>
+    <w:lvl w:ilvl="2" w:tplc="0409001B" w:tentative="1">
+      <w:start w:val="1"/>
+      <w:numFmt w:val="lowerRoman"/>
+      <w:lvlText w:val="%3."/>
+      <w:lvlJc w:val="right"/>
+      <w:pPr>
+        <w:ind w:left="2160" w:hanging="180"/>
+      </w:pPr>
+    </w:lvl>
+    <w:lvl w:ilvl="3" w:tplc="0409000F" w:tentative="1">
+      <w:start w:val="1"/>
+      <w:numFmt w:val="decimal"/>
+      <w:lvlText w:val="%4."/>
+      <w:lvlJc w:val="left"/>
+      <w:pPr>
+        <w:ind w:left="2880" w:hanging="360"/>
+      </w:pPr>
+    </w:lvl>
+    <w:lvl w:ilvl="4" w:tplc="04090019" w:tentative="1">
+      <w:start w:val="1"/>
+      <w:numFmt w:val="lowerLetter"/>
+      <w:lvlText w:val="%5."/>
+      <w:lvlJc w:val="left"/>
+      <w:pPr>
+        <w:ind w:left="3600" w:hanging="360"/>
+      </w:pPr>
+    </w:lvl>
+    <w:lvl w:ilvl="5" w:tplc="0409001B" w:tentative="1">
+      <w:start w:val="1"/>
+      <w:numFmt w:val="lowerRoman"/>
+      <w:lvlText w:val="%6."/>
+      <w:lvlJc w:val="right"/>
+      <w:pPr>
+        <w:ind w:left="4320" w:hanging="180"/>
+      </w:pPr>
+    </w:lvl>
+    <w:lvl w:ilvl="6" w:tplc="0409000F" w:tentative="1">
+      <w:start w:val="1"/>
+      <w:numFmt w:val="decimal"/>
+      <w:lvlText w:val="%7."/>
+      <w:lvlJc w:val="left"/>
+      <w:pPr>
+        <w:ind w:left="5040" w:hanging="360"/>
+      </w:pPr>
+    </w:lvl>
+    <w:lvl w:ilvl="7" w:tplc="04090019" w:tentative="1">
+      <w:start w:val="1"/>
+      <w:numFmt w:val="lowerLetter"/>
+      <w:lvlText w:val="%8."/>
+      <w:lvlJc w:val="left"/>
+      <w:pPr>
+        <w:ind w:left="5760" w:hanging="360"/>
+      </w:pPr>
+    </w:lvl>
+    <w:lvl w:ilvl="8" w:tplc="0409001B" w:tentative="1">
+      <w:start w:val="1"/>
+      <w:numFmt w:val="lowerRoman"/>
+      <w:lvlText w:val="%9."/>
+      <w:lvlJc w:val="right"/>
+      <w:pPr>
+        <w:ind w:left="6480" w:hanging="180"/>
+      </w:pPr>
+    </w:lvl>
+  </w:abstractNum>
+  <w:abstractNum w:abstractNumId="18" w15:restartNumberingAfterBreak="0">
     <w:nsid w:val="4D8D5352"/>
     <w:multiLevelType w:val="hybridMultilevel"/>
     <w:tmpl w:val="03A07220"/>
@@ -9637,7 +8940,7 @@
       </w:rPr>
     </w:lvl>
   </w:abstractNum>
-  <w:abstractNum w:abstractNumId="17" w15:restartNumberingAfterBreak="0">
+  <w:abstractNum w:abstractNumId="19" w15:restartNumberingAfterBreak="0">
     <w:nsid w:val="4E1A02BA"/>
     <w:multiLevelType w:val="hybridMultilevel"/>
     <w:tmpl w:val="AB80F118"/>
@@ -9849,7 +9152,7 @@
       </w:rPr>
     </w:lvl>
   </w:abstractNum>
-  <w:abstractNum w:abstractNumId="18" w15:restartNumberingAfterBreak="0">
+  <w:abstractNum w:abstractNumId="20" w15:restartNumberingAfterBreak="0">
     <w:nsid w:val="57D710BC"/>
     <w:multiLevelType w:val="hybridMultilevel"/>
     <w:tmpl w:val="2EBAF7CC"/>
@@ -9938,7 +9241,7 @@
       </w:pPr>
     </w:lvl>
   </w:abstractNum>
-  <w:abstractNum w:abstractNumId="19" w15:restartNumberingAfterBreak="0">
+  <w:abstractNum w:abstractNumId="21" w15:restartNumberingAfterBreak="0">
     <w:nsid w:val="5A292901"/>
     <w:multiLevelType w:val="hybridMultilevel"/>
     <w:tmpl w:val="6BC86E9C"/>
@@ -10150,7 +9453,7 @@
       </w:rPr>
     </w:lvl>
   </w:abstractNum>
-  <w:abstractNum w:abstractNumId="20" w15:restartNumberingAfterBreak="0">
+  <w:abstractNum w:abstractNumId="22" w15:restartNumberingAfterBreak="0">
     <w:nsid w:val="70A657F1"/>
     <w:multiLevelType w:val="hybridMultilevel"/>
     <w:tmpl w:val="226262C0"/>
@@ -10362,7 +9665,7 @@
       </w:rPr>
     </w:lvl>
   </w:abstractNum>
-  <w:abstractNum w:abstractNumId="21" w15:restartNumberingAfterBreak="0">
+  <w:abstractNum w:abstractNumId="23" w15:restartNumberingAfterBreak="0">
     <w:nsid w:val="75B20534"/>
     <w:multiLevelType w:val="hybridMultilevel"/>
     <w:tmpl w:val="5F7EDF62"/>
@@ -10474,7 +9777,7 @@
       </w:rPr>
     </w:lvl>
   </w:abstractNum>
-  <w:abstractNum w:abstractNumId="22" w15:restartNumberingAfterBreak="0">
+  <w:abstractNum w:abstractNumId="24" w15:restartNumberingAfterBreak="0">
     <w:nsid w:val="7A892F5A"/>
     <w:multiLevelType w:val="hybridMultilevel"/>
     <w:tmpl w:val="7F6A7D4A"/>
@@ -10687,55 +9990,55 @@
     </w:lvl>
   </w:abstractNum>
   <w:num w:numId="1">
+    <w:abstractNumId w:val="7"/>
+  </w:num>
+  <w:num w:numId="2">
+    <w:abstractNumId w:val="15"/>
+  </w:num>
+  <w:num w:numId="3">
+    <w:abstractNumId w:val="24"/>
+  </w:num>
+  <w:num w:numId="4">
+    <w:abstractNumId w:val="19"/>
+  </w:num>
+  <w:num w:numId="5">
+    <w:abstractNumId w:val="12"/>
+  </w:num>
+  <w:num w:numId="6">
+    <w:abstractNumId w:val="21"/>
+  </w:num>
+  <w:num w:numId="7">
+    <w:abstractNumId w:val="8"/>
+  </w:num>
+  <w:num w:numId="8">
+    <w:abstractNumId w:val="3"/>
+  </w:num>
+  <w:num w:numId="9">
+    <w:abstractNumId w:val="4"/>
+  </w:num>
+  <w:num w:numId="10">
+    <w:abstractNumId w:val="9"/>
+  </w:num>
+  <w:num w:numId="11">
+    <w:abstractNumId w:val="23"/>
+  </w:num>
+  <w:num w:numId="12">
+    <w:abstractNumId w:val="2"/>
+  </w:num>
+  <w:num w:numId="13">
+    <w:abstractNumId w:val="13"/>
+  </w:num>
+  <w:num w:numId="14">
     <w:abstractNumId w:val="6"/>
   </w:num>
-  <w:num w:numId="2">
+  <w:num w:numId="15">
     <w:abstractNumId w:val="14"/>
   </w:num>
-  <w:num w:numId="3">
+  <w:num w:numId="16">
     <w:abstractNumId w:val="22"/>
   </w:num>
-  <w:num w:numId="4">
-    <w:abstractNumId w:val="17"/>
-  </w:num>
-  <w:num w:numId="5">
-    <w:abstractNumId w:val="11"/>
-  </w:num>
-  <w:num w:numId="6">
-    <w:abstractNumId w:val="19"/>
-  </w:num>
-  <w:num w:numId="7">
-    <w:abstractNumId w:val="7"/>
-  </w:num>
-  <w:num w:numId="8">
-    <w:abstractNumId w:val="2"/>
-  </w:num>
-  <w:num w:numId="9">
-    <w:abstractNumId w:val="3"/>
-  </w:num>
-  <w:num w:numId="10">
-    <w:abstractNumId w:val="8"/>
-  </w:num>
-  <w:num w:numId="11">
-    <w:abstractNumId w:val="21"/>
-  </w:num>
-  <w:num w:numId="12">
-    <w:abstractNumId w:val="1"/>
-  </w:num>
-  <w:num w:numId="13">
-    <w:abstractNumId w:val="12"/>
-  </w:num>
-  <w:num w:numId="14">
+  <w:num w:numId="17">
     <w:abstractNumId w:val="5"/>
-  </w:num>
-  <w:num w:numId="15">
-    <w:abstractNumId w:val="13"/>
-  </w:num>
-  <w:num w:numId="16">
-    <w:abstractNumId w:val="20"/>
-  </w:num>
-  <w:num w:numId="17">
-    <w:abstractNumId w:val="4"/>
     <w:lvlOverride w:ilvl="0">
       <w:startOverride w:val="1"/>
     </w:lvlOverride>
@@ -10765,7 +10068,7 @@
     </w:lvlOverride>
   </w:num>
   <w:num w:numId="18">
-    <w:abstractNumId w:val="4"/>
+    <w:abstractNumId w:val="5"/>
     <w:lvlOverride w:ilvl="0">
       <w:startOverride w:val="2"/>
     </w:lvlOverride>
@@ -10795,25 +10098,31 @@
     </w:lvlOverride>
   </w:num>
   <w:num w:numId="19">
-    <w:abstractNumId w:val="4"/>
+    <w:abstractNumId w:val="5"/>
   </w:num>
   <w:num w:numId="20">
-    <w:abstractNumId w:val="15"/>
+    <w:abstractNumId w:val="16"/>
   </w:num>
   <w:num w:numId="21">
-    <w:abstractNumId w:val="18"/>
+    <w:abstractNumId w:val="20"/>
   </w:num>
   <w:num w:numId="22">
     <w:abstractNumId w:val="0"/>
   </w:num>
   <w:num w:numId="23">
-    <w:abstractNumId w:val="9"/>
+    <w:abstractNumId w:val="10"/>
   </w:num>
   <w:num w:numId="24">
-    <w:abstractNumId w:val="16"/>
+    <w:abstractNumId w:val="18"/>
   </w:num>
   <w:num w:numId="25">
-    <w:abstractNumId w:val="10"/>
+    <w:abstractNumId w:val="11"/>
+  </w:num>
+  <w:num w:numId="26">
+    <w:abstractNumId w:val="17"/>
+  </w:num>
+  <w:num w:numId="27">
+    <w:abstractNumId w:val="1"/>
   </w:num>
 </w:numbering>
 </file>
@@ -11802,7 +11111,7 @@
 </file>
 
 <file path=customXml/itemProps1.xml><?xml version="1.0" encoding="utf-8"?>
-<ds:datastoreItem xmlns:ds="http://schemas.openxmlformats.org/officeDocument/2006/customXml" ds:itemID="{A1386F4B-7937-4668-80BE-1EAA687D9697}">
+<ds:datastoreItem xmlns:ds="http://schemas.openxmlformats.org/officeDocument/2006/customXml" ds:itemID="{B46B6DE8-2B68-486E-8D38-0EDA18AE965C}">
   <ds:schemaRefs>
     <ds:schemaRef ds:uri="http://schemas.openxmlformats.org/officeDocument/2006/bibliography"/>
   </ds:schemaRefs>

</xml_diff>